<commit_message>
Much avaited week-5 cn lab
Signed-off-by: NavinShrinivas <karupal2002@gmail.com>

Issover
</commit_message>
<xml_diff>
--- a/UE20CS255-CNLAB/week-5/WEEK5_RAW.docx
+++ b/UE20CS255-CNLAB/week-5/WEEK5_RAW.docx
@@ -611,6 +611,12 @@
             <w:insideH w:val="single" w:color="auto" w:sz="4" w:space="0"/>
             <w:insideV w:val="single" w:color="auto" w:sz="4" w:space="0"/>
           </w:tblBorders>
+          <w:tblCellMar>
+            <w:top w:w="0" w:type="dxa"/>
+            <w:left w:w="108" w:type="dxa"/>
+            <w:bottom w:w="0" w:type="dxa"/>
+            <w:right w:w="108" w:type="dxa"/>
+          </w:tblCellMar>
         </w:tblPrEx>
         <w:tc>
           <w:tcPr>
@@ -663,6 +669,12 @@
             <w:insideH w:val="single" w:color="auto" w:sz="4" w:space="0"/>
             <w:insideV w:val="single" w:color="auto" w:sz="4" w:space="0"/>
           </w:tblBorders>
+          <w:tblCellMar>
+            <w:top w:w="0" w:type="dxa"/>
+            <w:left w:w="108" w:type="dxa"/>
+            <w:bottom w:w="0" w:type="dxa"/>
+            <w:right w:w="108" w:type="dxa"/>
+          </w:tblCellMar>
         </w:tblPrEx>
         <w:tc>
           <w:tcPr>
@@ -715,6 +727,12 @@
             <w:insideH w:val="single" w:color="auto" w:sz="4" w:space="0"/>
             <w:insideV w:val="single" w:color="auto" w:sz="4" w:space="0"/>
           </w:tblBorders>
+          <w:tblCellMar>
+            <w:top w:w="0" w:type="dxa"/>
+            <w:left w:w="108" w:type="dxa"/>
+            <w:bottom w:w="0" w:type="dxa"/>
+            <w:right w:w="108" w:type="dxa"/>
+          </w:tblCellMar>
         </w:tblPrEx>
         <w:tc>
           <w:tcPr>
@@ -1603,25 +1621,7 @@
           <w:szCs w:val="28"/>
           <w:u w:val="none"/>
         </w:rPr>
-        <w:t>(Q</w:t>
-      </w:r>
-      <w:r>
-        <w:rPr>
-          <w:rFonts w:hint="default"/>
-          <w:sz w:val="28"/>
-          <w:szCs w:val="28"/>
-          <w:u w:val="none"/>
-        </w:rPr>
-        <w:t>14</w:t>
-      </w:r>
-      <w:r>
-        <w:rPr>
-          <w:rFonts w:hint="default"/>
-          <w:sz w:val="28"/>
-          <w:szCs w:val="28"/>
-          <w:u w:val="none"/>
-        </w:rPr>
-        <w:t>) Sequence number of SYN packets are 0, SYN segments can be identified using the TCP flag segments. Yes wireshark can display absolute seq numbers by : edit-&gt;prefrence-&gt;protocols-&gt;tcp-&gt;untick relative numbering.</w:t>
+        <w:t>(Q14) Sequence number of SYN packets are 0, SYN segments can be identified using the TCP flag segments. Yes wireshark can display absolute seq numbers by : edit-&gt;prefrence-&gt;protocols-&gt;tcp-&gt;untick relative numbering.</w:t>
       </w:r>
       <w:r>
         <w:rPr>
@@ -1801,25 +1801,7 @@
           <w:szCs w:val="28"/>
           <w:u w:val="none"/>
         </w:rPr>
-        <w:t>(Q</w:t>
-      </w:r>
-      <w:r>
-        <w:rPr>
-          <w:rFonts w:hint="default"/>
-          <w:sz w:val="28"/>
-          <w:szCs w:val="28"/>
-          <w:u w:val="none"/>
-        </w:rPr>
-        <w:t>15</w:t>
-      </w:r>
-      <w:r>
-        <w:rPr>
-          <w:rFonts w:hint="default"/>
-          <w:sz w:val="28"/>
-          <w:szCs w:val="28"/>
-          <w:u w:val="none"/>
-        </w:rPr>
-        <w:t>) SYNACK has a relative sequence number of 1, ACK number of SYNACK packets is 1, this is because the server is asking for the best bit waiting for the three way handshake.The Flag field in TCP packets shows it is a SYNACK packet:</w:t>
+        <w:t>(Q15) SYNACK has a relative sequence number of 1, ACK number of SYNACK packets is 1, this is because the server is asking for the best bit waiting for the three way handshake.The Flag field in TCP packets shows it is a SYNACK packet:</w:t>
       </w:r>
     </w:p>
     <w:p>
@@ -1905,25 +1887,7 @@
           <w:szCs w:val="28"/>
           <w:u w:val="none"/>
         </w:rPr>
-        <w:t>(Q</w:t>
-      </w:r>
-      <w:r>
-        <w:rPr>
-          <w:rFonts w:hint="default"/>
-          <w:sz w:val="28"/>
-          <w:szCs w:val="28"/>
-          <w:u w:val="none"/>
-        </w:rPr>
-        <w:t>16</w:t>
-      </w:r>
-      <w:r>
-        <w:rPr>
-          <w:rFonts w:hint="default"/>
-          <w:sz w:val="28"/>
-          <w:szCs w:val="28"/>
-          <w:u w:val="none"/>
-        </w:rPr>
-        <w:t>) TCP SEQ number (relative) of HTTP post is : 1702361, this I feel is the entirty of uploaded content and remaining payload (1702278) are for headers.</w:t>
+        <w:t>(Q16) TCP SEQ number (relative) of HTTP post is : 1702361, this I feel is the entirty of uploaded content and remaining payload (1702278) are for headers.</w:t>
       </w:r>
     </w:p>
     <w:p>
@@ -2008,30 +1972,13 @@
           <w:szCs w:val="28"/>
           <w:u w:val="none"/>
         </w:rPr>
-        <w:t>(Q</w:t>
-      </w:r>
-      <w:r>
-        <w:rPr>
-          <w:rFonts w:hint="default"/>
-          <w:sz w:val="28"/>
-          <w:szCs w:val="28"/>
-          <w:u w:val="none"/>
-        </w:rPr>
-        <w:t>17</w:t>
-      </w:r>
-      <w:r>
-        <w:rPr>
-          <w:rFonts w:hint="default"/>
-          <w:sz w:val="28"/>
-          <w:szCs w:val="28"/>
-          <w:u w:val="none"/>
-        </w:rPr>
-        <w:t>)Sample RTT is simply the time taken to ACK a given segment, but to get smoother EstimatedRTT we take many samples from recent packets :</w:t>
+        <w:t>(Q17)Sample RTT is simply the time taken to ACK a given segment, but to get smoother EstimatedRTT we take many samples from recent packets :</w:t>
       </w:r>
     </w:p>
     <w:p>
       <w:pPr>
         <w:numPr>
+          <w:ilvl w:val="0"/>
           <w:numId w:val="0"/>
         </w:numPr>
         <w:ind w:leftChars="0" w:right="0" w:rightChars="0" w:firstLine="420" w:firstLineChars="0"/>
@@ -2093,6 +2040,7 @@
     <w:p>
       <w:pPr>
         <w:numPr>
+          <w:ilvl w:val="0"/>
           <w:numId w:val="0"/>
         </w:numPr>
         <w:ind w:leftChars="0" w:right="0" w:rightChars="0" w:firstLine="420" w:firstLineChars="0"/>
@@ -2153,6 +2101,7 @@
     <w:p>
       <w:pPr>
         <w:numPr>
+          <w:ilvl w:val="0"/>
           <w:numId w:val="0"/>
         </w:numPr>
         <w:ind w:leftChars="0" w:right="0" w:rightChars="0" w:firstLine="420" w:firstLineChars="0"/>
@@ -2213,6 +2162,7 @@
     <w:p>
       <w:pPr>
         <w:numPr>
+          <w:ilvl w:val="0"/>
           <w:numId w:val="0"/>
         </w:numPr>
         <w:ind w:leftChars="0" w:right="0" w:rightChars="0" w:firstLine="420" w:firstLineChars="0"/>
@@ -2236,6 +2186,7 @@
     <w:p>
       <w:pPr>
         <w:numPr>
+          <w:ilvl w:val="0"/>
           <w:numId w:val="0"/>
         </w:numPr>
         <w:ind w:leftChars="0" w:right="0" w:rightChars="0" w:firstLine="420" w:firstLineChars="0"/>
@@ -2319,6 +2270,7 @@
     <w:p>
       <w:pPr>
         <w:numPr>
+          <w:ilvl w:val="0"/>
           <w:numId w:val="0"/>
         </w:numPr>
         <w:ind w:leftChars="0" w:right="0" w:rightChars="0" w:firstLine="420" w:firstLineChars="0"/>
@@ -2403,6 +2355,7 @@
     <w:p>
       <w:pPr>
         <w:numPr>
+          <w:ilvl w:val="0"/>
           <w:numId w:val="0"/>
         </w:numPr>
         <w:ind w:left="420" w:leftChars="0" w:right="0" w:rightChars="0"/>
@@ -2486,6 +2439,7 @@
     <w:p>
       <w:pPr>
         <w:numPr>
+          <w:ilvl w:val="0"/>
           <w:numId w:val="0"/>
         </w:numPr>
         <w:ind w:right="0" w:rightChars="0"/>
@@ -2590,6 +2544,7 @@
     <w:p>
       <w:pPr>
         <w:numPr>
+          <w:ilvl w:val="0"/>
           <w:numId w:val="0"/>
         </w:numPr>
         <w:ind w:right="0" w:rightChars="0"/>
@@ -2613,6 +2568,7 @@
     <w:p>
       <w:pPr>
         <w:numPr>
+          <w:ilvl w:val="0"/>
           <w:numId w:val="0"/>
         </w:numPr>
         <w:ind w:right="0" w:rightChars="0" w:firstLine="420" w:firstLineChars="0"/>
@@ -2692,8 +2648,1518 @@
         </w:rPr>
         <w:t>(Q21)The HTTP reponse has a “time since request” value of 1.98 seconds, the HTTP POST has a content size of 1702219 bytes. This gives us a throughput of : ~840KB/second</w:t>
       </w:r>
+    </w:p>
+    <w:p>
+      <w:pPr>
+        <w:pStyle w:val="3"/>
+        <w:widowControl w:val="0"/>
+        <w:suppressAutoHyphens/>
+        <w:bidi w:val="0"/>
+        <w:spacing w:before="0" w:after="0" w:line="240" w:lineRule="auto"/>
+        <w:ind w:right="0"/>
+        <w:jc w:val="left"/>
+        <w:rPr>
+          <w:rFonts w:hint="default"/>
+          <w:lang w:val="en-IN"/>
+        </w:rPr>
+      </w:pPr>
+      <w:r>
+        <w:rPr>
+          <w:rFonts w:hint="eastAsia" w:ascii="JetBrainsMono NF" w:hAnsi="JetBrainsMono NF" w:eastAsia="JetBrainsMono NF" w:cs="JetBrainsMono NF"/>
+          <w:color w:val="5983B0"/>
+          <w:sz w:val="36"/>
+          <w:szCs w:val="36"/>
+          <w:u w:val="single"/>
+        </w:rPr>
+        <w:t xml:space="preserve">Task </w:t>
+      </w:r>
+      <w:r>
+        <w:rPr>
+          <w:rFonts w:hint="default" w:eastAsia="JetBrainsMono NF" w:cs="JetBrainsMono NF"/>
+          <w:color w:val="5983B0"/>
+          <w:sz w:val="36"/>
+          <w:szCs w:val="36"/>
+          <w:u w:val="single"/>
+        </w:rPr>
+        <w:t>2</w:t>
+      </w:r>
+      <w:r>
+        <w:rPr>
+          <w:rFonts w:hint="default" w:eastAsia="JetBrainsMono NF" w:cs="JetBrainsMono NF"/>
+          <w:color w:val="5983B0"/>
+          <w:sz w:val="36"/>
+          <w:szCs w:val="36"/>
+          <w:u w:val="single"/>
+          <w:lang w:val="en-IN"/>
+        </w:rPr>
+        <w:t>c</w:t>
+      </w:r>
+      <w:r>
+        <w:rPr>
+          <w:rFonts w:hint="default" w:eastAsia="JetBrainsMono NF" w:cs="JetBrainsMono NF"/>
+          <w:color w:val="5983B0"/>
+          <w:sz w:val="36"/>
+          <w:szCs w:val="36"/>
+          <w:u w:val="single"/>
+        </w:rPr>
+        <w:t xml:space="preserve"> : </w:t>
+      </w:r>
+      <w:r>
+        <w:rPr>
+          <w:rFonts w:hint="default" w:eastAsia="JetBrainsMono NF" w:cs="JetBrainsMono NF"/>
+          <w:color w:val="5983B0"/>
+          <w:sz w:val="36"/>
+          <w:szCs w:val="36"/>
+          <w:u w:val="single"/>
+          <w:lang w:val="en-IN"/>
+        </w:rPr>
+        <w:t xml:space="preserve">Statistics </w:t>
+      </w:r>
+    </w:p>
+    <w:p>
+      <w:pPr>
+        <w:numPr>
+          <w:ilvl w:val="0"/>
+          <w:numId w:val="18"/>
+        </w:numPr>
+        <w:ind w:left="420" w:leftChars="0" w:right="0" w:rightChars="0" w:hanging="420" w:firstLineChars="0"/>
+        <w:rPr>
+          <w:rFonts w:hint="default"/>
+          <w:sz w:val="28"/>
+          <w:szCs w:val="28"/>
+          <w:u w:val="none"/>
+        </w:rPr>
+      </w:pPr>
+      <w:r>
+        <w:rPr>
+          <w:rFonts w:hint="default"/>
+          <w:sz w:val="28"/>
+          <w:szCs w:val="28"/>
+          <w:u w:val="none"/>
+          <w:lang w:val="en-IN"/>
+        </w:rPr>
+        <w:t>(Q22) The most common packet length is 1280-2559 :</w:t>
+      </w:r>
+    </w:p>
+    <w:p>
+      <w:pPr>
+        <w:numPr>
+          <w:ilvl w:val="0"/>
+          <w:numId w:val="0"/>
+        </w:numPr>
+        <w:ind w:leftChars="0" w:right="0" w:rightChars="0" w:firstLine="420" w:firstLineChars="0"/>
+        <w:rPr>
+          <w:rFonts w:hint="default"/>
+          <w:sz w:val="28"/>
+          <w:szCs w:val="28"/>
+          <w:u w:val="none"/>
+        </w:rPr>
+      </w:pPr>
+      <w:r>
+        <w:rPr>
+          <w:rFonts w:hint="default"/>
+          <w:sz w:val="28"/>
+          <w:szCs w:val="28"/>
+          <w:u w:val="none"/>
+        </w:rPr>
+        <w:drawing>
+          <wp:inline distT="0" distB="0" distL="114300" distR="114300">
+            <wp:extent cx="5273040" cy="1982470"/>
+            <wp:effectExtent l="0" t="0" r="3810" b="17780"/>
+            <wp:docPr id="10" name="Picture 10" descr="2_16"/>
+            <wp:cNvGraphicFramePr>
+              <a:graphicFrameLocks xmlns:a="http://schemas.openxmlformats.org/drawingml/2006/main" noChangeAspect="1"/>
+            </wp:cNvGraphicFramePr>
+            <a:graphic xmlns:a="http://schemas.openxmlformats.org/drawingml/2006/main">
+              <a:graphicData uri="http://schemas.openxmlformats.org/drawingml/2006/picture">
+                <pic:pic xmlns:pic="http://schemas.openxmlformats.org/drawingml/2006/picture">
+                  <pic:nvPicPr>
+                    <pic:cNvPr id="10" name="Picture 10" descr="2_16"/>
+                    <pic:cNvPicPr>
+                      <a:picLocks noChangeAspect="1"/>
+                    </pic:cNvPicPr>
+                  </pic:nvPicPr>
+                  <pic:blipFill>
+                    <a:blip r:embed="rId25"/>
+                    <a:stretch>
+                      <a:fillRect/>
+                    </a:stretch>
+                  </pic:blipFill>
+                  <pic:spPr>
+                    <a:xfrm>
+                      <a:off x="0" y="0"/>
+                      <a:ext cx="5273040" cy="1982470"/>
+                    </a:xfrm>
+                    <a:prstGeom prst="rect">
+                      <a:avLst/>
+                    </a:prstGeom>
+                  </pic:spPr>
+                </pic:pic>
+              </a:graphicData>
+            </a:graphic>
+          </wp:inline>
+        </w:drawing>
+      </w:r>
+    </w:p>
+    <w:p>
+      <w:pPr>
+        <w:numPr>
+          <w:ilvl w:val="0"/>
+          <w:numId w:val="18"/>
+        </w:numPr>
+        <w:ind w:left="420" w:leftChars="0" w:right="0" w:rightChars="0" w:hanging="420" w:firstLineChars="0"/>
+        <w:rPr>
+          <w:rFonts w:hint="default"/>
+          <w:sz w:val="28"/>
+          <w:szCs w:val="28"/>
+          <w:u w:val="none"/>
+        </w:rPr>
+      </w:pPr>
+      <w:r>
+        <w:rPr>
+          <w:rFonts w:hint="default"/>
+          <w:sz w:val="28"/>
+          <w:szCs w:val="28"/>
+          <w:u w:val="none"/>
+          <w:lang w:val="en-IN"/>
+        </w:rPr>
+        <w:t xml:space="preserve">(Q23) Throughput and other statistics : </w:t>
+      </w:r>
+    </w:p>
+    <w:p>
+      <w:pPr>
+        <w:numPr>
+          <w:ilvl w:val="0"/>
+          <w:numId w:val="0"/>
+        </w:numPr>
+        <w:ind w:leftChars="0" w:right="0" w:rightChars="0" w:firstLine="420" w:firstLineChars="0"/>
+        <w:rPr>
+          <w:rFonts w:hint="default"/>
+          <w:sz w:val="28"/>
+          <w:szCs w:val="28"/>
+          <w:u w:val="none"/>
+        </w:rPr>
+      </w:pPr>
+      <w:r>
+        <w:rPr>
+          <w:rFonts w:hint="default"/>
+          <w:sz w:val="28"/>
+          <w:szCs w:val="28"/>
+          <w:u w:val="none"/>
+        </w:rPr>
+        <w:drawing>
+          <wp:inline distT="0" distB="0" distL="114300" distR="114300">
+            <wp:extent cx="5255260" cy="1372235"/>
+            <wp:effectExtent l="0" t="0" r="2540" b="18415"/>
+            <wp:docPr id="13" name="Picture 13" descr="2_17"/>
+            <wp:cNvGraphicFramePr>
+              <a:graphicFrameLocks xmlns:a="http://schemas.openxmlformats.org/drawingml/2006/main" noChangeAspect="1"/>
+            </wp:cNvGraphicFramePr>
+            <a:graphic xmlns:a="http://schemas.openxmlformats.org/drawingml/2006/main">
+              <a:graphicData uri="http://schemas.openxmlformats.org/drawingml/2006/picture">
+                <pic:pic xmlns:pic="http://schemas.openxmlformats.org/drawingml/2006/picture">
+                  <pic:nvPicPr>
+                    <pic:cNvPr id="13" name="Picture 13" descr="2_17"/>
+                    <pic:cNvPicPr>
+                      <a:picLocks noChangeAspect="1"/>
+                    </pic:cNvPicPr>
+                  </pic:nvPicPr>
+                  <pic:blipFill>
+                    <a:blip r:embed="rId26"/>
+                    <a:srcRect b="30876"/>
+                    <a:stretch>
+                      <a:fillRect/>
+                    </a:stretch>
+                  </pic:blipFill>
+                  <pic:spPr>
+                    <a:xfrm>
+                      <a:off x="0" y="0"/>
+                      <a:ext cx="5255260" cy="1372235"/>
+                    </a:xfrm>
+                    <a:prstGeom prst="rect">
+                      <a:avLst/>
+                    </a:prstGeom>
+                  </pic:spPr>
+                </pic:pic>
+              </a:graphicData>
+            </a:graphic>
+          </wp:inline>
+        </w:drawing>
+      </w:r>
+    </w:p>
+    <w:p>
+      <w:pPr>
+        <w:numPr>
+          <w:ilvl w:val="0"/>
+          <w:numId w:val="18"/>
+        </w:numPr>
+        <w:ind w:left="420" w:leftChars="0" w:right="0" w:rightChars="0" w:hanging="420" w:firstLineChars="0"/>
+        <w:rPr>
+          <w:rFonts w:hint="default"/>
+          <w:sz w:val="28"/>
+          <w:szCs w:val="28"/>
+          <w:u w:val="none"/>
+        </w:rPr>
+      </w:pPr>
+      <w:r>
+        <w:rPr>
+          <w:rFonts w:hint="default"/>
+          <w:sz w:val="28"/>
+          <w:szCs w:val="28"/>
+          <w:u w:val="none"/>
+          <w:lang w:val="en-IN"/>
+        </w:rPr>
+        <w:t xml:space="preserve">(Q24)Details about converstation between hosts is as follows : </w:t>
+      </w:r>
+    </w:p>
+    <w:p>
+      <w:pPr>
+        <w:numPr>
+          <w:ilvl w:val="0"/>
+          <w:numId w:val="0"/>
+        </w:numPr>
+        <w:ind w:leftChars="0" w:right="0" w:rightChars="0" w:firstLine="420" w:firstLineChars="0"/>
+        <w:rPr>
+          <w:rFonts w:hint="default"/>
+          <w:sz w:val="28"/>
+          <w:szCs w:val="28"/>
+          <w:u w:val="none"/>
+        </w:rPr>
+      </w:pPr>
+      <w:r>
+        <w:rPr>
+          <w:rFonts w:hint="default"/>
+          <w:sz w:val="28"/>
+          <w:szCs w:val="28"/>
+          <w:u w:val="none"/>
+        </w:rPr>
+        <w:drawing>
+          <wp:inline distT="0" distB="0" distL="114300" distR="114300">
+            <wp:extent cx="5273675" cy="1033145"/>
+            <wp:effectExtent l="0" t="0" r="3175" b="14605"/>
+            <wp:docPr id="14" name="Picture 14" descr="2_18"/>
+            <wp:cNvGraphicFramePr>
+              <a:graphicFrameLocks xmlns:a="http://schemas.openxmlformats.org/drawingml/2006/main" noChangeAspect="1"/>
+            </wp:cNvGraphicFramePr>
+            <a:graphic xmlns:a="http://schemas.openxmlformats.org/drawingml/2006/main">
+              <a:graphicData uri="http://schemas.openxmlformats.org/drawingml/2006/picture">
+                <pic:pic xmlns:pic="http://schemas.openxmlformats.org/drawingml/2006/picture">
+                  <pic:nvPicPr>
+                    <pic:cNvPr id="14" name="Picture 14" descr="2_18"/>
+                    <pic:cNvPicPr>
+                      <a:picLocks noChangeAspect="1"/>
+                    </pic:cNvPicPr>
+                  </pic:nvPicPr>
+                  <pic:blipFill>
+                    <a:blip r:embed="rId27"/>
+                    <a:stretch>
+                      <a:fillRect/>
+                    </a:stretch>
+                  </pic:blipFill>
+                  <pic:spPr>
+                    <a:xfrm>
+                      <a:off x="0" y="0"/>
+                      <a:ext cx="5273675" cy="1033145"/>
+                    </a:xfrm>
+                    <a:prstGeom prst="rect">
+                      <a:avLst/>
+                    </a:prstGeom>
+                  </pic:spPr>
+                </pic:pic>
+              </a:graphicData>
+            </a:graphic>
+          </wp:inline>
+        </w:drawing>
+      </w:r>
+    </w:p>
+    <w:p>
+      <w:pPr>
+        <w:pStyle w:val="3"/>
+        <w:widowControl w:val="0"/>
+        <w:suppressAutoHyphens/>
+        <w:bidi w:val="0"/>
+        <w:spacing w:before="0" w:after="0" w:line="240" w:lineRule="auto"/>
+        <w:ind w:right="0"/>
+        <w:jc w:val="left"/>
+        <w:rPr>
+          <w:rFonts w:hint="default" w:eastAsia="JetBrainsMono NF" w:cs="JetBrainsMono NF"/>
+          <w:color w:val="5983B0"/>
+          <w:sz w:val="36"/>
+          <w:szCs w:val="36"/>
+          <w:u w:val="single"/>
+          <w:lang w:val="en-IN"/>
+        </w:rPr>
+      </w:pPr>
+      <w:r>
+        <w:rPr>
+          <w:rFonts w:hint="eastAsia" w:ascii="JetBrainsMono NF" w:hAnsi="JetBrainsMono NF" w:eastAsia="JetBrainsMono NF" w:cs="JetBrainsMono NF"/>
+          <w:color w:val="5983B0"/>
+          <w:sz w:val="36"/>
+          <w:szCs w:val="36"/>
+          <w:u w:val="single"/>
+        </w:rPr>
+        <w:t xml:space="preserve">Task </w:t>
+      </w:r>
+      <w:r>
+        <w:rPr>
+          <w:rFonts w:hint="default" w:eastAsia="JetBrainsMono NF" w:cs="JetBrainsMono NF"/>
+          <w:color w:val="5983B0"/>
+          <w:sz w:val="36"/>
+          <w:szCs w:val="36"/>
+          <w:u w:val="single"/>
+          <w:lang w:val="en-IN"/>
+        </w:rPr>
+        <w:t>3</w:t>
+      </w:r>
+      <w:r>
+        <w:rPr>
+          <w:rFonts w:hint="default" w:eastAsia="JetBrainsMono NF" w:cs="JetBrainsMono NF"/>
+          <w:color w:val="5983B0"/>
+          <w:sz w:val="36"/>
+          <w:szCs w:val="36"/>
+          <w:u w:val="single"/>
+        </w:rPr>
+        <w:t xml:space="preserve"> : </w:t>
+      </w:r>
+      <w:r>
+        <w:rPr>
+          <w:rFonts w:hint="default" w:eastAsia="JetBrainsMono NF" w:cs="JetBrainsMono NF"/>
+          <w:color w:val="5983B0"/>
+          <w:sz w:val="36"/>
+          <w:szCs w:val="36"/>
+          <w:u w:val="single"/>
+          <w:lang w:val="en-IN"/>
+        </w:rPr>
+        <w:t xml:space="preserve">Congestion Control </w:t>
+      </w:r>
+    </w:p>
+    <w:p>
+      <w:pPr>
+        <w:rPr>
+          <w:rFonts w:hint="default"/>
+          <w:lang w:val="en-IN"/>
+        </w:rPr>
+      </w:pPr>
+    </w:p>
+    <w:p>
+      <w:pPr>
+        <w:numPr>
+          <w:ilvl w:val="0"/>
+          <w:numId w:val="18"/>
+        </w:numPr>
+        <w:ind w:left="420" w:leftChars="0" w:right="0" w:rightChars="0" w:hanging="420" w:firstLineChars="0"/>
+        <w:rPr>
+          <w:rFonts w:hint="default"/>
+          <w:sz w:val="28"/>
+          <w:szCs w:val="28"/>
+          <w:u w:val="none"/>
+        </w:rPr>
+      </w:pPr>
+      <w:r>
+        <w:rPr>
+          <w:rFonts w:hint="default"/>
+          <w:sz w:val="28"/>
+          <w:szCs w:val="28"/>
+          <w:u w:val="none"/>
+          <w:lang w:val="en-IN"/>
+        </w:rPr>
+        <w:t xml:space="preserve">(Q25 and Q26)The observed graph using wiresharks TCP graphs is : </w:t>
+      </w:r>
+    </w:p>
+    <w:p>
+      <w:pPr>
+        <w:numPr>
+          <w:ilvl w:val="0"/>
+          <w:numId w:val="0"/>
+        </w:numPr>
+        <w:ind w:leftChars="0" w:right="0" w:rightChars="0" w:firstLine="420" w:firstLineChars="0"/>
+        <w:rPr>
+          <w:rFonts w:hint="default"/>
+          <w:sz w:val="28"/>
+          <w:szCs w:val="28"/>
+          <w:u w:val="none"/>
+        </w:rPr>
+      </w:pPr>
+      <w:r>
+        <w:rPr>
+          <w:rFonts w:hint="default"/>
+          <w:sz w:val="28"/>
+          <w:szCs w:val="28"/>
+          <w:u w:val="none"/>
+        </w:rPr>
+        <w:drawing>
+          <wp:inline distT="0" distB="0" distL="114300" distR="114300">
+            <wp:extent cx="5265420" cy="3329940"/>
+            <wp:effectExtent l="0" t="0" r="11430" b="3810"/>
+            <wp:docPr id="16" name="Picture 16" descr="3_1"/>
+            <wp:cNvGraphicFramePr>
+              <a:graphicFrameLocks xmlns:a="http://schemas.openxmlformats.org/drawingml/2006/main" noChangeAspect="1"/>
+            </wp:cNvGraphicFramePr>
+            <a:graphic xmlns:a="http://schemas.openxmlformats.org/drawingml/2006/main">
+              <a:graphicData uri="http://schemas.openxmlformats.org/drawingml/2006/picture">
+                <pic:pic xmlns:pic="http://schemas.openxmlformats.org/drawingml/2006/picture">
+                  <pic:nvPicPr>
+                    <pic:cNvPr id="16" name="Picture 16" descr="3_1"/>
+                    <pic:cNvPicPr>
+                      <a:picLocks noChangeAspect="1"/>
+                    </pic:cNvPicPr>
+                  </pic:nvPicPr>
+                  <pic:blipFill>
+                    <a:blip r:embed="rId28"/>
+                    <a:stretch>
+                      <a:fillRect/>
+                    </a:stretch>
+                  </pic:blipFill>
+                  <pic:spPr>
+                    <a:xfrm>
+                      <a:off x="0" y="0"/>
+                      <a:ext cx="5265420" cy="3329940"/>
+                    </a:xfrm>
+                    <a:prstGeom prst="rect">
+                      <a:avLst/>
+                    </a:prstGeom>
+                  </pic:spPr>
+                </pic:pic>
+              </a:graphicData>
+            </a:graphic>
+          </wp:inline>
+        </w:drawing>
+      </w:r>
+    </w:p>
+    <w:p>
+      <w:pPr>
+        <w:numPr>
+          <w:ilvl w:val="0"/>
+          <w:numId w:val="0"/>
+        </w:numPr>
+        <w:ind w:leftChars="0" w:right="0" w:rightChars="0"/>
+        <w:rPr>
+          <w:rFonts w:hint="default"/>
+          <w:sz w:val="28"/>
+          <w:szCs w:val="28"/>
+          <w:u w:val="none"/>
+        </w:rPr>
+      </w:pPr>
+    </w:p>
+    <w:p>
+      <w:pPr>
+        <w:pStyle w:val="3"/>
+        <w:widowControl w:val="0"/>
+        <w:suppressAutoHyphens/>
+        <w:bidi w:val="0"/>
+        <w:spacing w:before="0" w:after="0" w:line="240" w:lineRule="auto"/>
+        <w:ind w:right="0"/>
+        <w:jc w:val="left"/>
+        <w:rPr>
+          <w:rFonts w:hint="default" w:eastAsia="JetBrainsMono NF" w:cs="JetBrainsMono NF"/>
+          <w:color w:val="5983B0"/>
+          <w:sz w:val="36"/>
+          <w:szCs w:val="36"/>
+          <w:u w:val="single"/>
+          <w:lang w:val="en-IN"/>
+        </w:rPr>
+      </w:pPr>
+      <w:r>
+        <w:rPr>
+          <w:rFonts w:hint="eastAsia" w:ascii="JetBrainsMono NF" w:hAnsi="JetBrainsMono NF" w:eastAsia="JetBrainsMono NF" w:cs="JetBrainsMono NF"/>
+          <w:color w:val="5983B0"/>
+          <w:sz w:val="36"/>
+          <w:szCs w:val="36"/>
+          <w:u w:val="single"/>
+        </w:rPr>
+        <w:t xml:space="preserve">Task </w:t>
+      </w:r>
+      <w:r>
+        <w:rPr>
+          <w:rFonts w:hint="default" w:eastAsia="JetBrainsMono NF" w:cs="JetBrainsMono NF"/>
+          <w:color w:val="5983B0"/>
+          <w:sz w:val="36"/>
+          <w:szCs w:val="36"/>
+          <w:u w:val="single"/>
+          <w:lang w:val="en-IN"/>
+        </w:rPr>
+        <w:t>4</w:t>
+      </w:r>
+      <w:r>
+        <w:rPr>
+          <w:rFonts w:hint="default" w:eastAsia="JetBrainsMono NF" w:cs="JetBrainsMono NF"/>
+          <w:color w:val="5983B0"/>
+          <w:sz w:val="36"/>
+          <w:szCs w:val="36"/>
+          <w:u w:val="single"/>
+        </w:rPr>
+        <w:t xml:space="preserve"> : </w:t>
+      </w:r>
+      <w:r>
+        <w:rPr>
+          <w:rFonts w:hint="default" w:eastAsia="JetBrainsMono NF" w:cs="JetBrainsMono NF"/>
+          <w:color w:val="5983B0"/>
+          <w:sz w:val="36"/>
+          <w:szCs w:val="36"/>
+          <w:u w:val="single"/>
+          <w:lang w:val="en-IN"/>
+        </w:rPr>
+        <w:t>Network layer</w:t>
+      </w:r>
+    </w:p>
+    <w:p>
+      <w:pPr>
+        <w:numPr>
+          <w:ilvl w:val="0"/>
+          <w:numId w:val="18"/>
+        </w:numPr>
+        <w:ind w:left="420" w:leftChars="0" w:right="0" w:rightChars="0" w:hanging="420" w:firstLineChars="0"/>
+        <w:rPr>
+          <w:rFonts w:hint="default"/>
+          <w:sz w:val="28"/>
+          <w:szCs w:val="28"/>
+          <w:u w:val="none"/>
+        </w:rPr>
+      </w:pPr>
+      <w:r>
+        <w:rPr>
+          <w:rFonts w:hint="default"/>
+          <w:sz w:val="28"/>
+          <w:szCs w:val="28"/>
+          <w:u w:val="none"/>
+          <w:lang w:val="en-IN"/>
+        </w:rPr>
+        <w:t xml:space="preserve">The DNS query was made with </w:t>
+      </w:r>
+      <w:r>
+        <w:rPr>
+          <w:rFonts w:hint="default"/>
+          <w:sz w:val="28"/>
+          <w:szCs w:val="28"/>
+          <w:u w:val="none"/>
+          <w:lang w:val="en-IN"/>
+        </w:rPr>
+        <w:fldChar w:fldCharType="begin"/>
+      </w:r>
+      <w:r>
+        <w:rPr>
+          <w:rFonts w:hint="default"/>
+          <w:sz w:val="28"/>
+          <w:szCs w:val="28"/>
+          <w:u w:val="none"/>
+          <w:lang w:val="en-IN"/>
+        </w:rPr>
+        <w:instrText xml:space="preserve"> HYPERLINK "http://www.pluralsight.com" </w:instrText>
+      </w:r>
+      <w:r>
+        <w:rPr>
+          <w:rFonts w:hint="default"/>
+          <w:sz w:val="28"/>
+          <w:szCs w:val="28"/>
+          <w:u w:val="none"/>
+          <w:lang w:val="en-IN"/>
+        </w:rPr>
+        <w:fldChar w:fldCharType="separate"/>
+      </w:r>
+      <w:r>
+        <w:rPr>
+          <w:rStyle w:val="51"/>
+          <w:rFonts w:hint="default"/>
+          <w:sz w:val="28"/>
+          <w:szCs w:val="28"/>
+          <w:lang w:val="en-IN"/>
+        </w:rPr>
+        <w:t>www.pluralsight.com</w:t>
+      </w:r>
+      <w:r>
+        <w:rPr>
+          <w:rFonts w:hint="default"/>
+          <w:sz w:val="28"/>
+          <w:szCs w:val="28"/>
+          <w:u w:val="none"/>
+          <w:lang w:val="en-IN"/>
+        </w:rPr>
+        <w:fldChar w:fldCharType="end"/>
+      </w:r>
+      <w:r>
+        <w:rPr>
+          <w:rFonts w:hint="default"/>
+          <w:sz w:val="28"/>
+          <w:szCs w:val="28"/>
+          <w:u w:val="none"/>
+          <w:lang w:val="en-IN"/>
+        </w:rPr>
+        <w:t xml:space="preserve"> as the Domain name. These were the observed query packets in wireshark </w:t>
+      </w:r>
+    </w:p>
+    <w:p>
+      <w:pPr>
+        <w:numPr>
+          <w:ilvl w:val="0"/>
+          <w:numId w:val="0"/>
+        </w:numPr>
+        <w:ind w:leftChars="0" w:right="0" w:rightChars="0" w:firstLine="420" w:firstLineChars="0"/>
+        <w:rPr>
+          <w:rFonts w:hint="default"/>
+          <w:sz w:val="28"/>
+          <w:szCs w:val="28"/>
+          <w:u w:val="none"/>
+          <w:lang w:val="en-IN"/>
+        </w:rPr>
+      </w:pPr>
+      <w:r>
+        <w:rPr>
+          <w:rFonts w:hint="default"/>
+          <w:sz w:val="28"/>
+          <w:szCs w:val="28"/>
+          <w:u w:val="none"/>
+          <w:lang w:val="en-IN"/>
+        </w:rPr>
+        <w:drawing>
+          <wp:inline distT="0" distB="0" distL="114300" distR="114300">
+            <wp:extent cx="5269865" cy="2560320"/>
+            <wp:effectExtent l="0" t="0" r="6985" b="11430"/>
+            <wp:docPr id="17" name="Picture 17" descr="4_1"/>
+            <wp:cNvGraphicFramePr>
+              <a:graphicFrameLocks xmlns:a="http://schemas.openxmlformats.org/drawingml/2006/main" noChangeAspect="1"/>
+            </wp:cNvGraphicFramePr>
+            <a:graphic xmlns:a="http://schemas.openxmlformats.org/drawingml/2006/main">
+              <a:graphicData uri="http://schemas.openxmlformats.org/drawingml/2006/picture">
+                <pic:pic xmlns:pic="http://schemas.openxmlformats.org/drawingml/2006/picture">
+                  <pic:nvPicPr>
+                    <pic:cNvPr id="17" name="Picture 17" descr="4_1"/>
+                    <pic:cNvPicPr>
+                      <a:picLocks noChangeAspect="1"/>
+                    </pic:cNvPicPr>
+                  </pic:nvPicPr>
+                  <pic:blipFill>
+                    <a:blip r:embed="rId29"/>
+                    <a:stretch>
+                      <a:fillRect/>
+                    </a:stretch>
+                  </pic:blipFill>
+                  <pic:spPr>
+                    <a:xfrm>
+                      <a:off x="0" y="0"/>
+                      <a:ext cx="5269865" cy="2560320"/>
+                    </a:xfrm>
+                    <a:prstGeom prst="rect">
+                      <a:avLst/>
+                    </a:prstGeom>
+                  </pic:spPr>
+                </pic:pic>
+              </a:graphicData>
+            </a:graphic>
+          </wp:inline>
+        </w:drawing>
+      </w:r>
+    </w:p>
+    <w:p>
+      <w:pPr>
+        <w:numPr>
+          <w:ilvl w:val="0"/>
+          <w:numId w:val="18"/>
+        </w:numPr>
+        <w:ind w:left="420" w:leftChars="0" w:right="0" w:rightChars="0" w:hanging="420" w:firstLineChars="0"/>
+        <w:rPr>
+          <w:rFonts w:hint="default"/>
+          <w:sz w:val="28"/>
+          <w:szCs w:val="28"/>
+          <w:u w:val="none"/>
+        </w:rPr>
+      </w:pPr>
+      <w:r>
+        <w:rPr>
+          <w:rFonts w:hint="default"/>
+          <w:sz w:val="28"/>
+          <w:szCs w:val="28"/>
+          <w:u w:val="none"/>
+          <w:lang w:val="en-IN"/>
+        </w:rPr>
+        <w:t>(Q28 and Q29) All the needed fields do match up</w:t>
+      </w:r>
+    </w:p>
+    <w:p>
+      <w:pPr>
+        <w:numPr>
+          <w:ilvl w:val="0"/>
+          <w:numId w:val="18"/>
+        </w:numPr>
+        <w:ind w:left="420" w:leftChars="0" w:right="0" w:rightChars="0" w:hanging="420" w:firstLineChars="0"/>
+        <w:rPr>
+          <w:rFonts w:hint="default"/>
+          <w:sz w:val="28"/>
+          <w:szCs w:val="28"/>
+          <w:u w:val="none"/>
+        </w:rPr>
+      </w:pPr>
+      <w:r>
+        <w:rPr>
+          <w:rFonts w:hint="default"/>
+          <w:sz w:val="28"/>
+          <w:szCs w:val="28"/>
+          <w:u w:val="none"/>
+          <w:lang w:val="en-IN"/>
+        </w:rPr>
+        <w:t xml:space="preserve">(Q31) TTL is set as 64, my OS being arch derivative of linux running on linux 5.16. </w:t>
+      </w:r>
+    </w:p>
+    <w:p>
+      <w:pPr>
+        <w:pStyle w:val="3"/>
+        <w:widowControl w:val="0"/>
+        <w:suppressAutoHyphens/>
+        <w:bidi w:val="0"/>
+        <w:spacing w:before="0" w:after="0" w:line="240" w:lineRule="auto"/>
+        <w:ind w:right="0"/>
+        <w:jc w:val="left"/>
+        <w:rPr>
+          <w:rFonts w:hint="eastAsia" w:ascii="JetBrainsMono NF" w:hAnsi="JetBrainsMono NF" w:eastAsia="JetBrainsMono NF" w:cs="JetBrainsMono NF"/>
+          <w:color w:val="5983B0"/>
+          <w:sz w:val="36"/>
+          <w:szCs w:val="36"/>
+          <w:u w:val="single"/>
+        </w:rPr>
+      </w:pPr>
+    </w:p>
+    <w:p>
+      <w:pPr>
+        <w:pStyle w:val="3"/>
+        <w:widowControl w:val="0"/>
+        <w:suppressAutoHyphens/>
+        <w:bidi w:val="0"/>
+        <w:spacing w:before="0" w:after="0" w:line="240" w:lineRule="auto"/>
+        <w:ind w:right="0"/>
+        <w:jc w:val="left"/>
+        <w:rPr>
+          <w:rFonts w:hint="default" w:eastAsia="JetBrainsMono NF" w:cs="JetBrainsMono NF"/>
+          <w:color w:val="5983B0"/>
+          <w:sz w:val="36"/>
+          <w:szCs w:val="36"/>
+          <w:u w:val="single"/>
+          <w:lang w:val="en-IN"/>
+        </w:rPr>
+      </w:pPr>
+      <w:r>
+        <w:rPr>
+          <w:rFonts w:hint="eastAsia" w:ascii="JetBrainsMono NF" w:hAnsi="JetBrainsMono NF" w:eastAsia="JetBrainsMono NF" w:cs="JetBrainsMono NF"/>
+          <w:color w:val="5983B0"/>
+          <w:sz w:val="36"/>
+          <w:szCs w:val="36"/>
+          <w:u w:val="single"/>
+        </w:rPr>
+        <w:t xml:space="preserve">Task </w:t>
+      </w:r>
+      <w:r>
+        <w:rPr>
+          <w:rFonts w:hint="default" w:eastAsia="JetBrainsMono NF" w:cs="JetBrainsMono NF"/>
+          <w:color w:val="5983B0"/>
+          <w:sz w:val="36"/>
+          <w:szCs w:val="36"/>
+          <w:u w:val="single"/>
+          <w:lang w:val="en-IN"/>
+        </w:rPr>
+        <w:t>5</w:t>
+      </w:r>
+      <w:r>
+        <w:rPr>
+          <w:rFonts w:hint="default" w:eastAsia="JetBrainsMono NF" w:cs="JetBrainsMono NF"/>
+          <w:color w:val="5983B0"/>
+          <w:sz w:val="36"/>
+          <w:szCs w:val="36"/>
+          <w:u w:val="single"/>
+        </w:rPr>
+        <w:t xml:space="preserve"> : </w:t>
+      </w:r>
+      <w:r>
+        <w:rPr>
+          <w:rFonts w:hint="default" w:eastAsia="JetBrainsMono NF" w:cs="JetBrainsMono NF"/>
+          <w:color w:val="5983B0"/>
+          <w:sz w:val="36"/>
+          <w:szCs w:val="36"/>
+          <w:u w:val="single"/>
+          <w:lang w:val="en-IN"/>
+        </w:rPr>
+        <w:t xml:space="preserve">ICMP </w:t>
+      </w:r>
+    </w:p>
+    <w:p>
+      <w:pPr>
+        <w:numPr>
+          <w:ilvl w:val="0"/>
+          <w:numId w:val="18"/>
+        </w:numPr>
+        <w:ind w:left="420" w:leftChars="0" w:right="0" w:rightChars="0" w:hanging="420" w:firstLineChars="0"/>
+        <w:rPr>
+          <w:rFonts w:hint="default"/>
+          <w:sz w:val="28"/>
+          <w:szCs w:val="28"/>
+          <w:u w:val="none"/>
+        </w:rPr>
+      </w:pPr>
+      <w:r>
+        <w:rPr>
+          <w:rFonts w:hint="default"/>
+          <w:sz w:val="28"/>
+          <w:szCs w:val="28"/>
+          <w:u w:val="none"/>
+          <w:lang w:val="en-IN"/>
+        </w:rPr>
+        <w:t xml:space="preserve">Starting a new capture when simultaneously pinging : </w:t>
+      </w:r>
+      <w:r>
+        <w:rPr>
+          <w:rFonts w:hint="default"/>
+          <w:sz w:val="28"/>
+          <w:szCs w:val="28"/>
+          <w:u w:val="none"/>
+          <w:lang w:val="en-IN"/>
+        </w:rPr>
+        <w:fldChar w:fldCharType="begin"/>
+      </w:r>
+      <w:r>
+        <w:rPr>
+          <w:rFonts w:hint="default"/>
+          <w:sz w:val="28"/>
+          <w:szCs w:val="28"/>
+          <w:u w:val="none"/>
+          <w:lang w:val="en-IN"/>
+        </w:rPr>
+        <w:instrText xml:space="preserve"> HYPERLINK "http://www.cmuj.jp/" </w:instrText>
+      </w:r>
+      <w:r>
+        <w:rPr>
+          <w:rFonts w:hint="default"/>
+          <w:sz w:val="28"/>
+          <w:szCs w:val="28"/>
+          <w:u w:val="none"/>
+          <w:lang w:val="en-IN"/>
+        </w:rPr>
+        <w:fldChar w:fldCharType="separate"/>
+      </w:r>
+      <w:r>
+        <w:rPr>
+          <w:rStyle w:val="51"/>
+          <w:rFonts w:hint="default"/>
+          <w:sz w:val="28"/>
+          <w:szCs w:val="28"/>
+          <w:lang w:val="en-IN"/>
+        </w:rPr>
+        <w:t>http://www.cmuj.jp/</w:t>
+      </w:r>
+      <w:r>
+        <w:rPr>
+          <w:rFonts w:hint="default"/>
+          <w:sz w:val="28"/>
+          <w:szCs w:val="28"/>
+          <w:u w:val="none"/>
+          <w:lang w:val="en-IN"/>
+        </w:rPr>
+        <w:fldChar w:fldCharType="end"/>
+      </w:r>
+      <w:r>
+        <w:rPr>
+          <w:rFonts w:hint="default"/>
+          <w:sz w:val="28"/>
+          <w:szCs w:val="28"/>
+          <w:u w:val="none"/>
+          <w:lang w:val="en-IN"/>
+        </w:rPr>
+        <w:t xml:space="preserve"> using the traceroute utility : </w:t>
+      </w:r>
+    </w:p>
+    <w:p>
+      <w:pPr>
+        <w:numPr>
+          <w:numId w:val="0"/>
+        </w:numPr>
+        <w:ind w:leftChars="0" w:right="0" w:rightChars="0"/>
+        <w:rPr>
+          <w:rFonts w:hint="default"/>
+          <w:sz w:val="28"/>
+          <w:szCs w:val="28"/>
+          <w:u w:val="none"/>
+        </w:rPr>
+      </w:pPr>
+      <w:r>
+        <w:rPr>
+          <w:rFonts w:hint="default"/>
+          <w:sz w:val="28"/>
+          <w:szCs w:val="28"/>
+          <w:u w:val="none"/>
+        </w:rPr>
+        <w:drawing>
+          <wp:inline distT="0" distB="0" distL="114300" distR="114300">
+            <wp:extent cx="5264150" cy="1421765"/>
+            <wp:effectExtent l="0" t="0" r="12700" b="6985"/>
+            <wp:docPr id="18" name="Picture 18" descr="5_2"/>
+            <wp:cNvGraphicFramePr>
+              <a:graphicFrameLocks xmlns:a="http://schemas.openxmlformats.org/drawingml/2006/main" noChangeAspect="1"/>
+            </wp:cNvGraphicFramePr>
+            <a:graphic xmlns:a="http://schemas.openxmlformats.org/drawingml/2006/main">
+              <a:graphicData uri="http://schemas.openxmlformats.org/drawingml/2006/picture">
+                <pic:pic xmlns:pic="http://schemas.openxmlformats.org/drawingml/2006/picture">
+                  <pic:nvPicPr>
+                    <pic:cNvPr id="18" name="Picture 18" descr="5_2"/>
+                    <pic:cNvPicPr>
+                      <a:picLocks noChangeAspect="1"/>
+                    </pic:cNvPicPr>
+                  </pic:nvPicPr>
+                  <pic:blipFill>
+                    <a:blip r:embed="rId30"/>
+                    <a:stretch>
+                      <a:fillRect/>
+                    </a:stretch>
+                  </pic:blipFill>
+                  <pic:spPr>
+                    <a:xfrm>
+                      <a:off x="0" y="0"/>
+                      <a:ext cx="5264150" cy="1421765"/>
+                    </a:xfrm>
+                    <a:prstGeom prst="rect">
+                      <a:avLst/>
+                    </a:prstGeom>
+                  </pic:spPr>
+                </pic:pic>
+              </a:graphicData>
+            </a:graphic>
+          </wp:inline>
+        </w:drawing>
+      </w:r>
+    </w:p>
+    <w:p>
+      <w:pPr>
+        <w:numPr>
+          <w:numId w:val="0"/>
+        </w:numPr>
+        <w:ind w:leftChars="0" w:right="0" w:rightChars="0"/>
+        <w:jc w:val="center"/>
+        <w:rPr>
+          <w:rFonts w:hint="default"/>
+          <w:sz w:val="24"/>
+          <w:szCs w:val="24"/>
+          <w:u w:val="none"/>
+          <w:lang w:val="en-IN"/>
+        </w:rPr>
+      </w:pPr>
+      <w:r>
+        <w:rPr>
+          <w:rFonts w:hint="default"/>
+          <w:sz w:val="24"/>
+          <w:szCs w:val="24"/>
+          <w:u w:val="none"/>
+          <w:lang w:val="en-IN"/>
+        </w:rPr>
+        <w:t>DNS queries of traceroute</w:t>
+      </w:r>
+    </w:p>
+    <w:p>
+      <w:pPr>
+        <w:numPr>
+          <w:numId w:val="0"/>
+        </w:numPr>
+        <w:ind w:leftChars="0" w:right="0" w:rightChars="0"/>
+        <w:rPr>
+          <w:rFonts w:hint="default"/>
+          <w:sz w:val="28"/>
+          <w:szCs w:val="28"/>
+          <w:u w:val="none"/>
+          <w:lang w:val="en-IN"/>
+        </w:rPr>
+      </w:pPr>
+      <w:r>
+        <w:rPr>
+          <w:rFonts w:hint="default"/>
+          <w:sz w:val="28"/>
+          <w:szCs w:val="28"/>
+          <w:u w:val="none"/>
+          <w:lang w:val="en-IN"/>
+        </w:rPr>
+        <w:drawing>
+          <wp:inline distT="0" distB="0" distL="114300" distR="114300">
+            <wp:extent cx="5271135" cy="2120900"/>
+            <wp:effectExtent l="0" t="0" r="5715" b="12700"/>
+            <wp:docPr id="19" name="Picture 19" descr="5_1"/>
+            <wp:cNvGraphicFramePr>
+              <a:graphicFrameLocks xmlns:a="http://schemas.openxmlformats.org/drawingml/2006/main" noChangeAspect="1"/>
+            </wp:cNvGraphicFramePr>
+            <a:graphic xmlns:a="http://schemas.openxmlformats.org/drawingml/2006/main">
+              <a:graphicData uri="http://schemas.openxmlformats.org/drawingml/2006/picture">
+                <pic:pic xmlns:pic="http://schemas.openxmlformats.org/drawingml/2006/picture">
+                  <pic:nvPicPr>
+                    <pic:cNvPr id="19" name="Picture 19" descr="5_1"/>
+                    <pic:cNvPicPr>
+                      <a:picLocks noChangeAspect="1"/>
+                    </pic:cNvPicPr>
+                  </pic:nvPicPr>
+                  <pic:blipFill>
+                    <a:blip r:embed="rId31"/>
+                    <a:stretch>
+                      <a:fillRect/>
+                    </a:stretch>
+                  </pic:blipFill>
+                  <pic:spPr>
+                    <a:xfrm>
+                      <a:off x="0" y="0"/>
+                      <a:ext cx="5271135" cy="2120900"/>
+                    </a:xfrm>
+                    <a:prstGeom prst="rect">
+                      <a:avLst/>
+                    </a:prstGeom>
+                  </pic:spPr>
+                </pic:pic>
+              </a:graphicData>
+            </a:graphic>
+          </wp:inline>
+        </w:drawing>
+      </w:r>
+    </w:p>
+    <w:p>
+      <w:pPr>
+        <w:numPr>
+          <w:ilvl w:val="0"/>
+          <w:numId w:val="18"/>
+        </w:numPr>
+        <w:ind w:left="420" w:leftChars="0" w:right="0" w:rightChars="0" w:hanging="420" w:firstLineChars="0"/>
+        <w:rPr>
+          <w:rFonts w:hint="default"/>
+          <w:sz w:val="28"/>
+          <w:szCs w:val="28"/>
+          <w:u w:val="none"/>
+        </w:rPr>
+      </w:pPr>
+      <w:r>
+        <w:rPr>
+          <w:rFonts w:hint="default"/>
+          <w:sz w:val="28"/>
+          <w:szCs w:val="28"/>
+          <w:u w:val="none"/>
+          <w:lang w:val="en-IN"/>
+        </w:rPr>
+        <w:t>(Q35) The dest port increases by one in every sent packet, indicating that traceroute tries to reach the server in multiple ports, as seen here:</w:t>
+      </w:r>
+    </w:p>
+    <w:p>
+      <w:pPr>
+        <w:numPr>
+          <w:numId w:val="0"/>
+        </w:numPr>
+        <w:ind w:leftChars="0" w:right="0" w:rightChars="0" w:firstLine="420" w:firstLineChars="0"/>
+        <w:rPr>
+          <w:rFonts w:hint="default"/>
+          <w:sz w:val="28"/>
+          <w:szCs w:val="28"/>
+          <w:u w:val="none"/>
+          <w:lang w:val="en-IN"/>
+        </w:rPr>
+      </w:pPr>
+      <w:r>
+        <w:rPr>
+          <w:rFonts w:hint="default"/>
+          <w:sz w:val="28"/>
+          <w:szCs w:val="28"/>
+          <w:u w:val="none"/>
+        </w:rPr>
+        <w:drawing>
+          <wp:inline distT="0" distB="0" distL="114300" distR="114300">
+            <wp:extent cx="5264785" cy="1871980"/>
+            <wp:effectExtent l="0" t="0" r="12065" b="13970"/>
+            <wp:docPr id="34" name="Picture 34" descr="5_3"/>
+            <wp:cNvGraphicFramePr>
+              <a:graphicFrameLocks xmlns:a="http://schemas.openxmlformats.org/drawingml/2006/main" noChangeAspect="1"/>
+            </wp:cNvGraphicFramePr>
+            <a:graphic xmlns:a="http://schemas.openxmlformats.org/drawingml/2006/main">
+              <a:graphicData uri="http://schemas.openxmlformats.org/drawingml/2006/picture">
+                <pic:pic xmlns:pic="http://schemas.openxmlformats.org/drawingml/2006/picture">
+                  <pic:nvPicPr>
+                    <pic:cNvPr id="34" name="Picture 34" descr="5_3"/>
+                    <pic:cNvPicPr>
+                      <a:picLocks noChangeAspect="1"/>
+                    </pic:cNvPicPr>
+                  </pic:nvPicPr>
+                  <pic:blipFill>
+                    <a:blip r:embed="rId32"/>
+                    <a:stretch>
+                      <a:fillRect/>
+                    </a:stretch>
+                  </pic:blipFill>
+                  <pic:spPr>
+                    <a:xfrm>
+                      <a:off x="0" y="0"/>
+                      <a:ext cx="5264785" cy="1871980"/>
+                    </a:xfrm>
+                    <a:prstGeom prst="rect">
+                      <a:avLst/>
+                    </a:prstGeom>
+                  </pic:spPr>
+                </pic:pic>
+              </a:graphicData>
+            </a:graphic>
+          </wp:inline>
+        </w:drawing>
+      </w:r>
+      <w:r>
+        <w:rPr>
+          <w:rFonts w:hint="default"/>
+          <w:sz w:val="28"/>
+          <w:szCs w:val="28"/>
+          <w:u w:val="none"/>
+          <w:lang w:val="en-IN"/>
+        </w:rPr>
+        <w:t xml:space="preserve">    </w:t>
+      </w:r>
+    </w:p>
+    <w:p>
+      <w:pPr>
+        <w:numPr>
+          <w:numId w:val="0"/>
+        </w:numPr>
+        <w:ind w:leftChars="0" w:right="0" w:rightChars="0" w:firstLine="420" w:firstLineChars="0"/>
+        <w:jc w:val="both"/>
+        <w:rPr>
+          <w:rFonts w:hint="default"/>
+          <w:sz w:val="28"/>
+          <w:szCs w:val="28"/>
+          <w:u w:val="none"/>
+          <w:lang w:val="en-IN"/>
+        </w:rPr>
+      </w:pPr>
+      <w:r>
+        <w:rPr>
+          <w:rFonts w:hint="default"/>
+          <w:sz w:val="28"/>
+          <w:szCs w:val="28"/>
+          <w:u w:val="none"/>
+          <w:lang w:val="en-IN"/>
+        </w:rPr>
+        <w:drawing>
+          <wp:inline distT="0" distB="0" distL="114300" distR="114300">
+            <wp:extent cx="5273040" cy="1824990"/>
+            <wp:effectExtent l="0" t="0" r="3810" b="3810"/>
+            <wp:docPr id="32" name="Picture 32" descr="5_4"/>
+            <wp:cNvGraphicFramePr>
+              <a:graphicFrameLocks xmlns:a="http://schemas.openxmlformats.org/drawingml/2006/main" noChangeAspect="1"/>
+            </wp:cNvGraphicFramePr>
+            <a:graphic xmlns:a="http://schemas.openxmlformats.org/drawingml/2006/main">
+              <a:graphicData uri="http://schemas.openxmlformats.org/drawingml/2006/picture">
+                <pic:pic xmlns:pic="http://schemas.openxmlformats.org/drawingml/2006/picture">
+                  <pic:nvPicPr>
+                    <pic:cNvPr id="32" name="Picture 32" descr="5_4"/>
+                    <pic:cNvPicPr>
+                      <a:picLocks noChangeAspect="1"/>
+                    </pic:cNvPicPr>
+                  </pic:nvPicPr>
+                  <pic:blipFill>
+                    <a:blip r:embed="rId33"/>
+                    <a:stretch>
+                      <a:fillRect/>
+                    </a:stretch>
+                  </pic:blipFill>
+                  <pic:spPr>
+                    <a:xfrm>
+                      <a:off x="0" y="0"/>
+                      <a:ext cx="5273040" cy="1824990"/>
+                    </a:xfrm>
+                    <a:prstGeom prst="rect">
+                      <a:avLst/>
+                    </a:prstGeom>
+                  </pic:spPr>
+                </pic:pic>
+              </a:graphicData>
+            </a:graphic>
+          </wp:inline>
+        </w:drawing>
+      </w:r>
+    </w:p>
+    <w:p>
+      <w:pPr>
+        <w:numPr>
+          <w:numId w:val="0"/>
+        </w:numPr>
+        <w:ind w:leftChars="0" w:right="0" w:rightChars="0" w:firstLine="420" w:firstLineChars="0"/>
+        <w:jc w:val="both"/>
+        <w:rPr>
+          <w:rFonts w:hint="default"/>
+          <w:sz w:val="28"/>
+          <w:szCs w:val="28"/>
+          <w:u w:val="none"/>
+          <w:lang w:val="en-IN"/>
+        </w:rPr>
+      </w:pPr>
+    </w:p>
+    <w:p>
+      <w:pPr>
+        <w:numPr>
+          <w:ilvl w:val="0"/>
+          <w:numId w:val="18"/>
+        </w:numPr>
+        <w:ind w:left="420" w:leftChars="0" w:right="0" w:rightChars="0" w:hanging="420" w:firstLineChars="0"/>
+        <w:jc w:val="both"/>
+        <w:rPr>
+          <w:rFonts w:hint="default"/>
+          <w:sz w:val="28"/>
+          <w:szCs w:val="28"/>
+          <w:u w:val="none"/>
+          <w:lang w:val="en-IN"/>
+        </w:rPr>
+      </w:pPr>
+      <w:r>
+        <w:rPr>
+          <w:rFonts w:hint="default"/>
+          <w:sz w:val="28"/>
+          <w:szCs w:val="28"/>
+          <w:u w:val="none"/>
+          <w:lang w:val="en-IN"/>
+        </w:rPr>
+        <w:t>My chances at traceroute did not get a reponse back from the server, hence couldn’t observe those packet.</w:t>
+      </w:r>
+    </w:p>
+    <w:p>
+      <w:pPr>
+        <w:numPr>
+          <w:ilvl w:val="0"/>
+          <w:numId w:val="18"/>
+        </w:numPr>
+        <w:ind w:left="420" w:leftChars="0" w:right="0" w:rightChars="0" w:hanging="420" w:firstLineChars="0"/>
+        <w:jc w:val="both"/>
+        <w:rPr>
+          <w:rFonts w:hint="default"/>
+          <w:sz w:val="28"/>
+          <w:szCs w:val="28"/>
+          <w:u w:val="none"/>
+          <w:lang w:val="en-IN"/>
+        </w:rPr>
+      </w:pPr>
+      <w:r>
+        <w:rPr>
+          <w:rFonts w:hint="default"/>
+          <w:sz w:val="28"/>
+          <w:szCs w:val="28"/>
+          <w:u w:val="none"/>
+          <w:lang w:val="en-IN"/>
+        </w:rPr>
+        <w:t xml:space="preserve">(Q37) ICMP packet do contain very intresting data values, The alphabets as seen here : </w:t>
+      </w:r>
+    </w:p>
+    <w:p>
+      <w:pPr>
+        <w:numPr>
+          <w:numId w:val="0"/>
+        </w:numPr>
+        <w:ind w:leftChars="0" w:right="0" w:rightChars="0" w:firstLine="420" w:firstLineChars="0"/>
+        <w:jc w:val="both"/>
+        <w:rPr>
+          <w:rFonts w:hint="default"/>
+          <w:sz w:val="28"/>
+          <w:szCs w:val="28"/>
+          <w:u w:val="none"/>
+          <w:lang w:val="en-IN"/>
+        </w:rPr>
+      </w:pPr>
+      <w:r>
+        <w:rPr>
+          <w:rFonts w:hint="default"/>
+          <w:sz w:val="28"/>
+          <w:szCs w:val="28"/>
+          <w:u w:val="none"/>
+          <w:lang w:val="en-IN"/>
+        </w:rPr>
+        <w:drawing>
+          <wp:inline distT="0" distB="0" distL="114300" distR="114300">
+            <wp:extent cx="5264785" cy="2138045"/>
+            <wp:effectExtent l="0" t="0" r="12065" b="14605"/>
+            <wp:docPr id="35" name="Picture 35" descr="5_5"/>
+            <wp:cNvGraphicFramePr>
+              <a:graphicFrameLocks xmlns:a="http://schemas.openxmlformats.org/drawingml/2006/main" noChangeAspect="1"/>
+            </wp:cNvGraphicFramePr>
+            <a:graphic xmlns:a="http://schemas.openxmlformats.org/drawingml/2006/main">
+              <a:graphicData uri="http://schemas.openxmlformats.org/drawingml/2006/picture">
+                <pic:pic xmlns:pic="http://schemas.openxmlformats.org/drawingml/2006/picture">
+                  <pic:nvPicPr>
+                    <pic:cNvPr id="35" name="Picture 35" descr="5_5"/>
+                    <pic:cNvPicPr>
+                      <a:picLocks noChangeAspect="1"/>
+                    </pic:cNvPicPr>
+                  </pic:nvPicPr>
+                  <pic:blipFill>
+                    <a:blip r:embed="rId34"/>
+                    <a:srcRect b="326"/>
+                    <a:stretch>
+                      <a:fillRect/>
+                    </a:stretch>
+                  </pic:blipFill>
+                  <pic:spPr>
+                    <a:xfrm>
+                      <a:off x="0" y="0"/>
+                      <a:ext cx="5264785" cy="2138045"/>
+                    </a:xfrm>
+                    <a:prstGeom prst="rect">
+                      <a:avLst/>
+                    </a:prstGeom>
+                  </pic:spPr>
+                </pic:pic>
+              </a:graphicData>
+            </a:graphic>
+          </wp:inline>
+        </w:drawing>
+      </w:r>
+    </w:p>
+    <w:p>
+      <w:pPr>
+        <w:numPr>
+          <w:ilvl w:val="0"/>
+          <w:numId w:val="18"/>
+        </w:numPr>
+        <w:ind w:left="420" w:leftChars="0" w:right="0" w:rightChars="0" w:hanging="420" w:firstLineChars="0"/>
+        <w:jc w:val="both"/>
+        <w:rPr>
+          <w:rFonts w:hint="default"/>
+          <w:sz w:val="28"/>
+          <w:szCs w:val="28"/>
+          <w:u w:val="none"/>
+          <w:lang w:val="en-IN"/>
+        </w:rPr>
+      </w:pPr>
+      <w:r>
+        <w:rPr>
+          <w:rFonts w:hint="default"/>
+          <w:sz w:val="28"/>
+          <w:szCs w:val="28"/>
+          <w:u w:val="none"/>
+          <w:lang w:val="en-IN"/>
+        </w:rPr>
+        <w:t>(Q38) We can observe the ping request and reponse followed by a bunch of UDP packets to a fixed port of 443 with random data.</w:t>
+      </w:r>
+    </w:p>
+    <w:p>
+      <w:pPr>
+        <w:numPr>
+          <w:numId w:val="0"/>
+        </w:numPr>
+        <w:ind w:leftChars="0" w:right="0" w:rightChars="0" w:firstLine="420" w:firstLineChars="0"/>
+        <w:jc w:val="both"/>
+        <w:rPr>
+          <w:rFonts w:hint="default"/>
+          <w:sz w:val="28"/>
+          <w:szCs w:val="28"/>
+          <w:u w:val="none"/>
+          <w:lang w:val="en-IN"/>
+        </w:rPr>
+      </w:pPr>
+      <w:r>
+        <w:rPr>
+          <w:rFonts w:hint="default"/>
+          <w:sz w:val="28"/>
+          <w:szCs w:val="28"/>
+          <w:u w:val="none"/>
+          <w:lang w:val="en-IN"/>
+        </w:rPr>
+        <w:drawing>
+          <wp:inline distT="0" distB="0" distL="114300" distR="114300">
+            <wp:extent cx="5271135" cy="1809750"/>
+            <wp:effectExtent l="0" t="0" r="5715" b="0"/>
+            <wp:docPr id="36" name="Picture 36" descr="5_6"/>
+            <wp:cNvGraphicFramePr>
+              <a:graphicFrameLocks xmlns:a="http://schemas.openxmlformats.org/drawingml/2006/main" noChangeAspect="1"/>
+            </wp:cNvGraphicFramePr>
+            <a:graphic xmlns:a="http://schemas.openxmlformats.org/drawingml/2006/main">
+              <a:graphicData uri="http://schemas.openxmlformats.org/drawingml/2006/picture">
+                <pic:pic xmlns:pic="http://schemas.openxmlformats.org/drawingml/2006/picture">
+                  <pic:nvPicPr>
+                    <pic:cNvPr id="36" name="Picture 36" descr="5_6"/>
+                    <pic:cNvPicPr>
+                      <a:picLocks noChangeAspect="1"/>
+                    </pic:cNvPicPr>
+                  </pic:nvPicPr>
+                  <pic:blipFill>
+                    <a:blip r:embed="rId35"/>
+                    <a:stretch>
+                      <a:fillRect/>
+                    </a:stretch>
+                  </pic:blipFill>
+                  <pic:spPr>
+                    <a:xfrm>
+                      <a:off x="0" y="0"/>
+                      <a:ext cx="5271135" cy="1809750"/>
+                    </a:xfrm>
+                    <a:prstGeom prst="rect">
+                      <a:avLst/>
+                    </a:prstGeom>
+                  </pic:spPr>
+                </pic:pic>
+              </a:graphicData>
+            </a:graphic>
+          </wp:inline>
+        </w:drawing>
+      </w:r>
       <w:bookmarkStart w:id="0" w:name="_GoBack"/>
       <w:bookmarkEnd w:id="0"/>
+    </w:p>
+    <w:p>
+      <w:pPr>
+        <w:widowControl w:val="0"/>
+        <w:numPr>
+          <w:ilvl w:val="0"/>
+          <w:numId w:val="0"/>
+        </w:numPr>
+        <w:suppressAutoHyphens/>
+        <w:bidi w:val="0"/>
+        <w:spacing w:before="0" w:after="0" w:line="240" w:lineRule="auto"/>
+        <w:ind w:right="0" w:rightChars="0"/>
+        <w:jc w:val="left"/>
+        <w:rPr>
+          <w:rFonts w:hint="default"/>
+          <w:sz w:val="28"/>
+          <w:szCs w:val="28"/>
+          <w:u w:val="none"/>
+        </w:rPr>
+      </w:pPr>
+    </w:p>
+    <w:p>
+      <w:pPr>
+        <w:numPr>
+          <w:ilvl w:val="0"/>
+          <w:numId w:val="0"/>
+        </w:numPr>
+        <w:ind w:leftChars="0" w:right="0" w:rightChars="0"/>
+        <w:rPr>
+          <w:rFonts w:hint="default"/>
+          <w:lang w:val="en-IN"/>
+        </w:rPr>
+      </w:pPr>
+    </w:p>
+    <w:p>
+      <w:pPr>
+        <w:numPr>
+          <w:ilvl w:val="0"/>
+          <w:numId w:val="0"/>
+        </w:numPr>
+        <w:ind w:leftChars="0" w:right="0" w:rightChars="0"/>
+        <w:rPr>
+          <w:rFonts w:hint="default"/>
+          <w:sz w:val="28"/>
+          <w:szCs w:val="28"/>
+          <w:u w:val="none"/>
+        </w:rPr>
+      </w:pPr>
+    </w:p>
+    <w:p>
+      <w:pPr>
+        <w:rPr>
+          <w:rFonts w:hint="default"/>
+          <w:lang w:val="en-IN"/>
+        </w:rPr>
+      </w:pPr>
+    </w:p>
+    <w:p>
+      <w:pPr>
+        <w:numPr>
+          <w:ilvl w:val="0"/>
+          <w:numId w:val="0"/>
+        </w:numPr>
+        <w:ind w:leftChars="0" w:right="0" w:rightChars="0"/>
+        <w:rPr>
+          <w:rFonts w:hint="default"/>
+          <w:sz w:val="28"/>
+          <w:szCs w:val="28"/>
+          <w:u w:val="none"/>
+        </w:rPr>
+      </w:pPr>
     </w:p>
     <w:sectPr>
       <w:pgSz w:w="11906" w:h="16838"/>
@@ -4030,16 +5496,16 @@
     <w:lsdException w:qFormat="1" w:uiPriority="0" w:name="heading 7"/>
     <w:lsdException w:qFormat="1" w:uiPriority="0" w:name="heading 8"/>
     <w:lsdException w:qFormat="1" w:uiPriority="0" w:name="heading 9"/>
-    <w:lsdException w:unhideWhenUsed="0" w:uiPriority="0" w:semiHidden="0" w:name="index 1"/>
-    <w:lsdException w:unhideWhenUsed="0" w:uiPriority="0" w:semiHidden="0" w:name="index 2"/>
+    <w:lsdException w:qFormat="1" w:unhideWhenUsed="0" w:uiPriority="0" w:semiHidden="0" w:name="index 1"/>
+    <w:lsdException w:qFormat="1" w:unhideWhenUsed="0" w:uiPriority="0" w:semiHidden="0" w:name="index 2"/>
     <w:lsdException w:qFormat="1" w:unhideWhenUsed="0" w:uiPriority="0" w:semiHidden="0" w:name="index 3"/>
-    <w:lsdException w:unhideWhenUsed="0" w:uiPriority="0" w:semiHidden="0" w:name="index 4"/>
-    <w:lsdException w:unhideWhenUsed="0" w:uiPriority="0" w:semiHidden="0" w:name="index 5"/>
+    <w:lsdException w:qFormat="1" w:unhideWhenUsed="0" w:uiPriority="0" w:semiHidden="0" w:name="index 4"/>
+    <w:lsdException w:qFormat="1" w:unhideWhenUsed="0" w:uiPriority="0" w:semiHidden="0" w:name="index 5"/>
     <w:lsdException w:qFormat="1" w:unhideWhenUsed="0" w:uiPriority="0" w:semiHidden="0" w:name="index 6"/>
-    <w:lsdException w:unhideWhenUsed="0" w:uiPriority="0" w:semiHidden="0" w:name="index 7"/>
-    <w:lsdException w:unhideWhenUsed="0" w:uiPriority="0" w:semiHidden="0" w:name="index 8"/>
-    <w:lsdException w:unhideWhenUsed="0" w:uiPriority="0" w:semiHidden="0" w:name="index 9"/>
-    <w:lsdException w:unhideWhenUsed="0" w:uiPriority="0" w:semiHidden="0" w:name="toc 1"/>
+    <w:lsdException w:qFormat="1" w:unhideWhenUsed="0" w:uiPriority="0" w:semiHidden="0" w:name="index 7"/>
+    <w:lsdException w:qFormat="1" w:unhideWhenUsed="0" w:uiPriority="0" w:semiHidden="0" w:name="index 8"/>
+    <w:lsdException w:qFormat="1" w:unhideWhenUsed="0" w:uiPriority="0" w:semiHidden="0" w:name="index 9"/>
+    <w:lsdException w:qFormat="1" w:unhideWhenUsed="0" w:uiPriority="0" w:semiHidden="0" w:name="toc 1"/>
     <w:lsdException w:qFormat="1" w:unhideWhenUsed="0" w:uiPriority="0" w:semiHidden="0" w:name="toc 2"/>
     <w:lsdException w:qFormat="1" w:unhideWhenUsed="0" w:uiPriority="0" w:semiHidden="0" w:name="toc 3"/>
     <w:lsdException w:qFormat="1" w:unhideWhenUsed="0" w:uiPriority="0" w:semiHidden="0" w:name="toc 4"/>
@@ -4048,29 +5514,29 @@
     <w:lsdException w:qFormat="1" w:unhideWhenUsed="0" w:uiPriority="0" w:semiHidden="0" w:name="toc 7"/>
     <w:lsdException w:qFormat="1" w:unhideWhenUsed="0" w:uiPriority="0" w:semiHidden="0" w:name="toc 8"/>
     <w:lsdException w:qFormat="1" w:unhideWhenUsed="0" w:uiPriority="0" w:semiHidden="0" w:name="toc 9"/>
-    <w:lsdException w:unhideWhenUsed="0" w:uiPriority="0" w:semiHidden="0" w:name="Normal Indent"/>
-    <w:lsdException w:unhideWhenUsed="0" w:uiPriority="0" w:semiHidden="0" w:name="footnote text"/>
-    <w:lsdException w:unhideWhenUsed="0" w:uiPriority="0" w:semiHidden="0" w:name="annotation text"/>
-    <w:lsdException w:unhideWhenUsed="0" w:uiPriority="0" w:semiHidden="0" w:name="header"/>
-    <w:lsdException w:unhideWhenUsed="0" w:uiPriority="0" w:semiHidden="0" w:name="footer"/>
-    <w:lsdException w:unhideWhenUsed="0" w:uiPriority="0" w:semiHidden="0" w:name="index heading"/>
+    <w:lsdException w:qFormat="1" w:unhideWhenUsed="0" w:uiPriority="0" w:semiHidden="0" w:name="Normal Indent"/>
+    <w:lsdException w:qFormat="1" w:unhideWhenUsed="0" w:uiPriority="0" w:semiHidden="0" w:name="footnote text"/>
+    <w:lsdException w:qFormat="1" w:unhideWhenUsed="0" w:uiPriority="0" w:semiHidden="0" w:name="annotation text"/>
+    <w:lsdException w:qFormat="1" w:unhideWhenUsed="0" w:uiPriority="0" w:semiHidden="0" w:name="header"/>
+    <w:lsdException w:qFormat="1" w:unhideWhenUsed="0" w:uiPriority="0" w:semiHidden="0" w:name="footer"/>
+    <w:lsdException w:qFormat="1" w:unhideWhenUsed="0" w:uiPriority="0" w:semiHidden="0" w:name="index heading"/>
     <w:lsdException w:qFormat="1" w:uiPriority="0" w:name="caption"/>
     <w:lsdException w:qFormat="1" w:unhideWhenUsed="0" w:uiPriority="0" w:semiHidden="0" w:name="table of figures"/>
-    <w:lsdException w:unhideWhenUsed="0" w:uiPriority="0" w:semiHidden="0" w:name="envelope address"/>
-    <w:lsdException w:unhideWhenUsed="0" w:uiPriority="0" w:semiHidden="0" w:name="envelope return"/>
-    <w:lsdException w:unhideWhenUsed="0" w:uiPriority="0" w:semiHidden="0" w:name="footnote reference"/>
-    <w:lsdException w:unhideWhenUsed="0" w:uiPriority="0" w:semiHidden="0" w:name="annotation reference"/>
-    <w:lsdException w:unhideWhenUsed="0" w:uiPriority="0" w:semiHidden="0" w:name="line number"/>
-    <w:lsdException w:unhideWhenUsed="0" w:uiPriority="0" w:semiHidden="0" w:name="page number"/>
-    <w:lsdException w:unhideWhenUsed="0" w:uiPriority="0" w:semiHidden="0" w:name="endnote reference"/>
-    <w:lsdException w:unhideWhenUsed="0" w:uiPriority="0" w:semiHidden="0" w:name="endnote text"/>
+    <w:lsdException w:qFormat="1" w:unhideWhenUsed="0" w:uiPriority="0" w:semiHidden="0" w:name="envelope address"/>
+    <w:lsdException w:qFormat="1" w:unhideWhenUsed="0" w:uiPriority="0" w:semiHidden="0" w:name="envelope return"/>
+    <w:lsdException w:qFormat="1" w:unhideWhenUsed="0" w:uiPriority="0" w:semiHidden="0" w:name="footnote reference"/>
+    <w:lsdException w:qFormat="1" w:unhideWhenUsed="0" w:uiPriority="0" w:semiHidden="0" w:name="annotation reference"/>
+    <w:lsdException w:qFormat="1" w:unhideWhenUsed="0" w:uiPriority="0" w:semiHidden="0" w:name="line number"/>
+    <w:lsdException w:qFormat="1" w:unhideWhenUsed="0" w:uiPriority="0" w:semiHidden="0" w:name="page number"/>
+    <w:lsdException w:qFormat="1" w:unhideWhenUsed="0" w:uiPriority="0" w:semiHidden="0" w:name="endnote reference"/>
+    <w:lsdException w:qFormat="1" w:unhideWhenUsed="0" w:uiPriority="0" w:semiHidden="0" w:name="endnote text"/>
     <w:lsdException w:qFormat="1" w:unhideWhenUsed="0" w:uiPriority="0" w:semiHidden="0" w:name="table of authorities"/>
-    <w:lsdException w:unhideWhenUsed="0" w:uiPriority="0" w:semiHidden="0" w:name="macro"/>
-    <w:lsdException w:unhideWhenUsed="0" w:uiPriority="0" w:semiHidden="0" w:name="toa heading"/>
+    <w:lsdException w:qFormat="1" w:unhideWhenUsed="0" w:uiPriority="0" w:semiHidden="0" w:name="macro"/>
+    <w:lsdException w:qFormat="1" w:unhideWhenUsed="0" w:uiPriority="0" w:semiHidden="0" w:name="toa heading"/>
     <w:lsdException w:qFormat="1" w:unhideWhenUsed="0" w:uiPriority="0" w:semiHidden="0" w:name="List"/>
     <w:lsdException w:qFormat="1" w:unhideWhenUsed="0" w:uiPriority="0" w:semiHidden="0" w:name="List Bullet"/>
-    <w:lsdException w:unhideWhenUsed="0" w:uiPriority="0" w:semiHidden="0" w:name="List Number"/>
-    <w:lsdException w:unhideWhenUsed="0" w:uiPriority="0" w:semiHidden="0" w:name="List 2"/>
+    <w:lsdException w:qFormat="1" w:unhideWhenUsed="0" w:uiPriority="0" w:semiHidden="0" w:name="List Number"/>
+    <w:lsdException w:qFormat="1" w:unhideWhenUsed="0" w:uiPriority="0" w:semiHidden="0" w:name="List 2"/>
     <w:lsdException w:qFormat="1" w:unhideWhenUsed="0" w:uiPriority="0" w:semiHidden="0" w:name="List 3"/>
     <w:lsdException w:qFormat="1" w:unhideWhenUsed="0" w:uiPriority="0" w:semiHidden="0" w:name="List 4"/>
     <w:lsdException w:qFormat="1" w:unhideWhenUsed="0" w:uiPriority="0" w:semiHidden="0" w:name="List 5"/>
@@ -4079,12 +5545,12 @@
     <w:lsdException w:qFormat="1" w:unhideWhenUsed="0" w:uiPriority="0" w:semiHidden="0" w:name="List Bullet 4"/>
     <w:lsdException w:qFormat="1" w:unhideWhenUsed="0" w:uiPriority="0" w:semiHidden="0" w:name="List Bullet 5"/>
     <w:lsdException w:qFormat="1" w:unhideWhenUsed="0" w:uiPriority="0" w:semiHidden="0" w:name="List Number 2"/>
-    <w:lsdException w:unhideWhenUsed="0" w:uiPriority="0" w:semiHidden="0" w:name="List Number 3"/>
-    <w:lsdException w:unhideWhenUsed="0" w:uiPriority="0" w:semiHidden="0" w:name="List Number 4"/>
-    <w:lsdException w:unhideWhenUsed="0" w:uiPriority="0" w:semiHidden="0" w:name="List Number 5"/>
+    <w:lsdException w:qFormat="1" w:unhideWhenUsed="0" w:uiPriority="0" w:semiHidden="0" w:name="List Number 3"/>
+    <w:lsdException w:qFormat="1" w:unhideWhenUsed="0" w:uiPriority="0" w:semiHidden="0" w:name="List Number 4"/>
+    <w:lsdException w:qFormat="1" w:unhideWhenUsed="0" w:uiPriority="0" w:semiHidden="0" w:name="List Number 5"/>
     <w:lsdException w:qFormat="1" w:unhideWhenUsed="0" w:uiPriority="0" w:semiHidden="0" w:name="Title"/>
-    <w:lsdException w:unhideWhenUsed="0" w:uiPriority="0" w:semiHidden="0" w:name="Closing"/>
-    <w:lsdException w:unhideWhenUsed="0" w:uiPriority="0" w:semiHidden="0" w:name="Signature"/>
+    <w:lsdException w:qFormat="1" w:unhideWhenUsed="0" w:uiPriority="0" w:semiHidden="0" w:name="Closing"/>
+    <w:lsdException w:qFormat="1" w:unhideWhenUsed="0" w:uiPriority="0" w:semiHidden="0" w:name="Signature"/>
     <w:lsdException w:qFormat="1" w:unhideWhenUsed="0" w:uiPriority="0" w:name="Default Paragraph Font"/>
     <w:lsdException w:qFormat="1" w:unhideWhenUsed="0" w:uiPriority="0" w:semiHidden="0" w:name="Body Text"/>
     <w:lsdException w:qFormat="1" w:unhideWhenUsed="0" w:uiPriority="0" w:semiHidden="0" w:name="Body Text Indent"/>
@@ -4093,58 +5559,58 @@
     <w:lsdException w:qFormat="1" w:unhideWhenUsed="0" w:uiPriority="0" w:semiHidden="0" w:name="List Continue 3"/>
     <w:lsdException w:qFormat="1" w:unhideWhenUsed="0" w:uiPriority="0" w:semiHidden="0" w:name="List Continue 4"/>
     <w:lsdException w:qFormat="1" w:unhideWhenUsed="0" w:uiPriority="0" w:semiHidden="0" w:name="List Continue 5"/>
-    <w:lsdException w:unhideWhenUsed="0" w:uiPriority="0" w:semiHidden="0" w:name="Message Header"/>
+    <w:lsdException w:qFormat="1" w:unhideWhenUsed="0" w:uiPriority="0" w:semiHidden="0" w:name="Message Header"/>
     <w:lsdException w:qFormat="1" w:unhideWhenUsed="0" w:uiPriority="0" w:semiHidden="0" w:name="Subtitle"/>
-    <w:lsdException w:unhideWhenUsed="0" w:uiPriority="0" w:semiHidden="0" w:name="Salutation"/>
-    <w:lsdException w:unhideWhenUsed="0" w:uiPriority="0" w:semiHidden="0" w:name="Date"/>
+    <w:lsdException w:qFormat="1" w:unhideWhenUsed="0" w:uiPriority="0" w:semiHidden="0" w:name="Salutation"/>
+    <w:lsdException w:qFormat="1" w:unhideWhenUsed="0" w:uiPriority="0" w:semiHidden="0" w:name="Date"/>
     <w:lsdException w:qFormat="1" w:unhideWhenUsed="0" w:uiPriority="0" w:semiHidden="0" w:name="Body Text First Indent"/>
     <w:lsdException w:qFormat="1" w:unhideWhenUsed="0" w:uiPriority="0" w:semiHidden="0" w:name="Body Text First Indent 2"/>
-    <w:lsdException w:unhideWhenUsed="0" w:uiPriority="0" w:semiHidden="0" w:name="Note Heading"/>
+    <w:lsdException w:qFormat="1" w:unhideWhenUsed="0" w:uiPriority="0" w:semiHidden="0" w:name="Note Heading"/>
     <w:lsdException w:qFormat="1" w:unhideWhenUsed="0" w:uiPriority="0" w:semiHidden="0" w:name="Body Text 2"/>
     <w:lsdException w:qFormat="1" w:unhideWhenUsed="0" w:uiPriority="0" w:semiHidden="0" w:name="Body Text 3"/>
     <w:lsdException w:qFormat="1" w:unhideWhenUsed="0" w:uiPriority="0" w:semiHidden="0" w:name="Body Text Indent 2"/>
     <w:lsdException w:qFormat="1" w:unhideWhenUsed="0" w:uiPriority="0" w:semiHidden="0" w:name="Body Text Indent 3"/>
     <w:lsdException w:qFormat="1" w:unhideWhenUsed="0" w:uiPriority="0" w:semiHidden="0" w:name="Block Text"/>
     <w:lsdException w:qFormat="1" w:unhideWhenUsed="0" w:uiPriority="0" w:semiHidden="0" w:name="Hyperlink"/>
-    <w:lsdException w:unhideWhenUsed="0" w:uiPriority="0" w:semiHidden="0" w:name="FollowedHyperlink"/>
+    <w:lsdException w:qFormat="1" w:unhideWhenUsed="0" w:uiPriority="0" w:semiHidden="0" w:name="FollowedHyperlink"/>
     <w:lsdException w:qFormat="1" w:unhideWhenUsed="0" w:uiPriority="0" w:semiHidden="0" w:name="Strong"/>
     <w:lsdException w:qFormat="1" w:unhideWhenUsed="0" w:uiPriority="0" w:semiHidden="0" w:name="Emphasis"/>
-    <w:lsdException w:unhideWhenUsed="0" w:uiPriority="0" w:semiHidden="0" w:name="Document Map"/>
-    <w:lsdException w:unhideWhenUsed="0" w:uiPriority="0" w:semiHidden="0" w:name="Plain Text"/>
-    <w:lsdException w:unhideWhenUsed="0" w:uiPriority="0" w:semiHidden="0" w:name="E-mail Signature"/>
-    <w:lsdException w:unhideWhenUsed="0" w:uiPriority="0" w:semiHidden="0" w:name="Normal (Web)"/>
+    <w:lsdException w:qFormat="1" w:unhideWhenUsed="0" w:uiPriority="0" w:semiHidden="0" w:name="Document Map"/>
+    <w:lsdException w:qFormat="1" w:unhideWhenUsed="0" w:uiPriority="0" w:semiHidden="0" w:name="Plain Text"/>
+    <w:lsdException w:qFormat="1" w:unhideWhenUsed="0" w:uiPriority="0" w:semiHidden="0" w:name="E-mail Signature"/>
+    <w:lsdException w:qFormat="1" w:unhideWhenUsed="0" w:uiPriority="0" w:semiHidden="0" w:name="Normal (Web)"/>
     <w:lsdException w:qFormat="1" w:unhideWhenUsed="0" w:uiPriority="0" w:semiHidden="0" w:name="HTML Acronym"/>
     <w:lsdException w:qFormat="1" w:unhideWhenUsed="0" w:uiPriority="0" w:semiHidden="0" w:name="HTML Address"/>
     <w:lsdException w:qFormat="1" w:unhideWhenUsed="0" w:uiPriority="0" w:semiHidden="0" w:name="HTML Cite"/>
     <w:lsdException w:qFormat="1" w:unhideWhenUsed="0" w:uiPriority="0" w:semiHidden="0" w:name="HTML Code"/>
     <w:lsdException w:qFormat="1" w:unhideWhenUsed="0" w:uiPriority="0" w:semiHidden="0" w:name="HTML Definition"/>
     <w:lsdException w:qFormat="1" w:unhideWhenUsed="0" w:uiPriority="0" w:semiHidden="0" w:name="HTML Keyboard"/>
-    <w:lsdException w:unhideWhenUsed="0" w:uiPriority="0" w:semiHidden="0" w:name="HTML Preformatted"/>
-    <w:lsdException w:unhideWhenUsed="0" w:uiPriority="0" w:semiHidden="0" w:name="HTML Sample"/>
+    <w:lsdException w:qFormat="1" w:unhideWhenUsed="0" w:uiPriority="0" w:semiHidden="0" w:name="HTML Preformatted"/>
+    <w:lsdException w:qFormat="1" w:unhideWhenUsed="0" w:uiPriority="0" w:semiHidden="0" w:name="HTML Sample"/>
     <w:lsdException w:qFormat="1" w:unhideWhenUsed="0" w:uiPriority="0" w:semiHidden="0" w:name="HTML Typewriter"/>
-    <w:lsdException w:unhideWhenUsed="0" w:uiPriority="0" w:semiHidden="0" w:name="HTML Variable"/>
+    <w:lsdException w:qFormat="1" w:unhideWhenUsed="0" w:uiPriority="0" w:semiHidden="0" w:name="HTML Variable"/>
     <w:lsdException w:qFormat="1" w:unhideWhenUsed="0" w:uiPriority="0" w:name="Normal Table"/>
-    <w:lsdException w:unhideWhenUsed="0" w:uiPriority="0" w:semiHidden="0" w:name="annotation subject"/>
+    <w:lsdException w:qFormat="1" w:unhideWhenUsed="0" w:uiPriority="0" w:semiHidden="0" w:name="annotation subject"/>
     <w:lsdException w:qFormat="1" w:unhideWhenUsed="0" w:uiPriority="0" w:semiHidden="0" w:name="Table Simple 1"/>
     <w:lsdException w:qFormat="1" w:unhideWhenUsed="0" w:uiPriority="0" w:semiHidden="0" w:name="Table Simple 2"/>
     <w:lsdException w:qFormat="1" w:unhideWhenUsed="0" w:uiPriority="0" w:semiHidden="0" w:name="Table Simple 3"/>
-    <w:lsdException w:unhideWhenUsed="0" w:uiPriority="0" w:semiHidden="0" w:name="Table Classic 1"/>
-    <w:lsdException w:unhideWhenUsed="0" w:uiPriority="0" w:semiHidden="0" w:name="Table Classic 2"/>
-    <w:lsdException w:unhideWhenUsed="0" w:uiPriority="0" w:semiHidden="0" w:name="Table Classic 3"/>
-    <w:lsdException w:unhideWhenUsed="0" w:uiPriority="0" w:semiHidden="0" w:name="Table Classic 4"/>
-    <w:lsdException w:unhideWhenUsed="0" w:uiPriority="0" w:semiHidden="0" w:name="Table Colorful 1"/>
-    <w:lsdException w:unhideWhenUsed="0" w:uiPriority="0" w:semiHidden="0" w:name="Table Colorful 2"/>
-    <w:lsdException w:unhideWhenUsed="0" w:uiPriority="0" w:semiHidden="0" w:name="Table Colorful 3"/>
-    <w:lsdException w:unhideWhenUsed="0" w:uiPriority="0" w:semiHidden="0" w:name="Table Columns 1"/>
-    <w:lsdException w:unhideWhenUsed="0" w:uiPriority="0" w:semiHidden="0" w:name="Table Columns 2"/>
-    <w:lsdException w:unhideWhenUsed="0" w:uiPriority="0" w:semiHidden="0" w:name="Table Columns 3"/>
-    <w:lsdException w:unhideWhenUsed="0" w:uiPriority="0" w:semiHidden="0" w:name="Table Columns 4"/>
-    <w:lsdException w:unhideWhenUsed="0" w:uiPriority="0" w:semiHidden="0" w:name="Table Columns 5"/>
-    <w:lsdException w:unhideWhenUsed="0" w:uiPriority="0" w:semiHidden="0" w:name="Table Grid 1"/>
-    <w:lsdException w:unhideWhenUsed="0" w:uiPriority="0" w:semiHidden="0" w:name="Table Grid 2"/>
-    <w:lsdException w:unhideWhenUsed="0" w:uiPriority="0" w:semiHidden="0" w:name="Table Grid 3"/>
-    <w:lsdException w:unhideWhenUsed="0" w:uiPriority="0" w:semiHidden="0" w:name="Table Grid 4"/>
-    <w:lsdException w:unhideWhenUsed="0" w:uiPriority="0" w:semiHidden="0" w:name="Table Grid 5"/>
+    <w:lsdException w:qFormat="1" w:unhideWhenUsed="0" w:uiPriority="0" w:semiHidden="0" w:name="Table Classic 1"/>
+    <w:lsdException w:qFormat="1" w:unhideWhenUsed="0" w:uiPriority="0" w:semiHidden="0" w:name="Table Classic 2"/>
+    <w:lsdException w:qFormat="1" w:unhideWhenUsed="0" w:uiPriority="0" w:semiHidden="0" w:name="Table Classic 3"/>
+    <w:lsdException w:qFormat="1" w:unhideWhenUsed="0" w:uiPriority="0" w:semiHidden="0" w:name="Table Classic 4"/>
+    <w:lsdException w:qFormat="1" w:unhideWhenUsed="0" w:uiPriority="0" w:semiHidden="0" w:name="Table Colorful 1"/>
+    <w:lsdException w:qFormat="1" w:unhideWhenUsed="0" w:uiPriority="0" w:semiHidden="0" w:name="Table Colorful 2"/>
+    <w:lsdException w:qFormat="1" w:unhideWhenUsed="0" w:uiPriority="0" w:semiHidden="0" w:name="Table Colorful 3"/>
+    <w:lsdException w:qFormat="1" w:unhideWhenUsed="0" w:uiPriority="0" w:semiHidden="0" w:name="Table Columns 1"/>
+    <w:lsdException w:qFormat="1" w:unhideWhenUsed="0" w:uiPriority="0" w:semiHidden="0" w:name="Table Columns 2"/>
+    <w:lsdException w:qFormat="1" w:unhideWhenUsed="0" w:uiPriority="0" w:semiHidden="0" w:name="Table Columns 3"/>
+    <w:lsdException w:qFormat="1" w:unhideWhenUsed="0" w:uiPriority="0" w:semiHidden="0" w:name="Table Columns 4"/>
+    <w:lsdException w:qFormat="1" w:unhideWhenUsed="0" w:uiPriority="0" w:semiHidden="0" w:name="Table Columns 5"/>
+    <w:lsdException w:qFormat="1" w:unhideWhenUsed="0" w:uiPriority="0" w:semiHidden="0" w:name="Table Grid 1"/>
+    <w:lsdException w:qFormat="1" w:unhideWhenUsed="0" w:uiPriority="0" w:semiHidden="0" w:name="Table Grid 2"/>
+    <w:lsdException w:qFormat="1" w:unhideWhenUsed="0" w:uiPriority="0" w:semiHidden="0" w:name="Table Grid 3"/>
+    <w:lsdException w:qFormat="1" w:unhideWhenUsed="0" w:uiPriority="0" w:semiHidden="0" w:name="Table Grid 4"/>
+    <w:lsdException w:qFormat="1" w:unhideWhenUsed="0" w:uiPriority="0" w:semiHidden="0" w:name="Table Grid 5"/>
     <w:lsdException w:qFormat="1" w:unhideWhenUsed="0" w:uiPriority="0" w:semiHidden="0" w:name="Table Grid 6"/>
     <w:lsdException w:qFormat="1" w:unhideWhenUsed="0" w:uiPriority="0" w:semiHidden="0" w:name="Table Grid 7"/>
     <w:lsdException w:qFormat="1" w:unhideWhenUsed="0" w:uiPriority="0" w:semiHidden="0" w:name="Table Grid 8"/>
@@ -4156,60 +5622,60 @@
     <w:lsdException w:qFormat="1" w:unhideWhenUsed="0" w:uiPriority="0" w:semiHidden="0" w:name="Table List 6"/>
     <w:lsdException w:qFormat="1" w:unhideWhenUsed="0" w:uiPriority="0" w:semiHidden="0" w:name="Table List 7"/>
     <w:lsdException w:qFormat="1" w:unhideWhenUsed="0" w:uiPriority="0" w:semiHidden="0" w:name="Table List 8"/>
-    <w:lsdException w:unhideWhenUsed="0" w:uiPriority="0" w:semiHidden="0" w:name="Table 3D effects 1"/>
-    <w:lsdException w:unhideWhenUsed="0" w:uiPriority="0" w:semiHidden="0" w:name="Table 3D effects 2"/>
-    <w:lsdException w:unhideWhenUsed="0" w:uiPriority="0" w:semiHidden="0" w:name="Table 3D effects 3"/>
-    <w:lsdException w:unhideWhenUsed="0" w:uiPriority="0" w:semiHidden="0" w:name="Table Contemporary"/>
-    <w:lsdException w:unhideWhenUsed="0" w:uiPriority="0" w:semiHidden="0" w:name="Table Elegant"/>
+    <w:lsdException w:qFormat="1" w:unhideWhenUsed="0" w:uiPriority="0" w:semiHidden="0" w:name="Table 3D effects 1"/>
+    <w:lsdException w:qFormat="1" w:unhideWhenUsed="0" w:uiPriority="0" w:semiHidden="0" w:name="Table 3D effects 2"/>
+    <w:lsdException w:qFormat="1" w:unhideWhenUsed="0" w:uiPriority="0" w:semiHidden="0" w:name="Table 3D effects 3"/>
+    <w:lsdException w:qFormat="1" w:unhideWhenUsed="0" w:uiPriority="0" w:semiHidden="0" w:name="Table Contemporary"/>
+    <w:lsdException w:qFormat="1" w:unhideWhenUsed="0" w:uiPriority="0" w:semiHidden="0" w:name="Table Elegant"/>
     <w:lsdException w:qFormat="1" w:unhideWhenUsed="0" w:uiPriority="0" w:semiHidden="0" w:name="Table Professional"/>
     <w:lsdException w:qFormat="1" w:unhideWhenUsed="0" w:uiPriority="0" w:semiHidden="0" w:name="Table Subtle 1"/>
     <w:lsdException w:qFormat="1" w:unhideWhenUsed="0" w:uiPriority="0" w:semiHidden="0" w:name="Table Subtle 2"/>
-    <w:lsdException w:unhideWhenUsed="0" w:uiPriority="0" w:semiHidden="0" w:name="Table Web 1"/>
-    <w:lsdException w:unhideWhenUsed="0" w:uiPriority="0" w:semiHidden="0" w:name="Table Web 2"/>
-    <w:lsdException w:unhideWhenUsed="0" w:uiPriority="0" w:semiHidden="0" w:name="Table Web 3"/>
+    <w:lsdException w:qFormat="1" w:unhideWhenUsed="0" w:uiPriority="0" w:semiHidden="0" w:name="Table Web 1"/>
+    <w:lsdException w:qFormat="1" w:unhideWhenUsed="0" w:uiPriority="0" w:semiHidden="0" w:name="Table Web 2"/>
+    <w:lsdException w:qFormat="1" w:unhideWhenUsed="0" w:uiPriority="0" w:semiHidden="0" w:name="Table Web 3"/>
     <w:lsdException w:qFormat="1" w:unhideWhenUsed="0" w:uiPriority="0" w:semiHidden="0" w:name="Balloon Text"/>
-    <w:lsdException w:unhideWhenUsed="0" w:uiPriority="0" w:semiHidden="0" w:name="Table Grid"/>
-    <w:lsdException w:unhideWhenUsed="0" w:uiPriority="0" w:semiHidden="0" w:name="Table Theme"/>
+    <w:lsdException w:qFormat="1" w:unhideWhenUsed="0" w:uiPriority="0" w:semiHidden="0" w:name="Table Grid"/>
+    <w:lsdException w:qFormat="1" w:unhideWhenUsed="0" w:uiPriority="0" w:semiHidden="0" w:name="Table Theme"/>
     <w:lsdException w:qFormat="1" w:unhideWhenUsed="0" w:uiPriority="60" w:semiHidden="0" w:name="Light Shading"/>
     <w:lsdException w:qFormat="1" w:unhideWhenUsed="0" w:uiPriority="61" w:semiHidden="0" w:name="Light List"/>
     <w:lsdException w:qFormat="1" w:unhideWhenUsed="0" w:uiPriority="62" w:semiHidden="0" w:name="Light Grid"/>
-    <w:lsdException w:unhideWhenUsed="0" w:uiPriority="63" w:semiHidden="0" w:name="Medium Shading 1"/>
+    <w:lsdException w:qFormat="1" w:unhideWhenUsed="0" w:uiPriority="63" w:semiHidden="0" w:name="Medium Shading 1"/>
     <w:lsdException w:qFormat="1" w:unhideWhenUsed="0" w:uiPriority="64" w:semiHidden="0" w:name="Medium Shading 2"/>
     <w:lsdException w:qFormat="1" w:unhideWhenUsed="0" w:uiPriority="65" w:semiHidden="0" w:name="Medium List 1"/>
     <w:lsdException w:qFormat="1" w:unhideWhenUsed="0" w:uiPriority="66" w:semiHidden="0" w:name="Medium List 2"/>
     <w:lsdException w:qFormat="1" w:unhideWhenUsed="0" w:uiPriority="67" w:semiHidden="0" w:name="Medium Grid 1"/>
-    <w:lsdException w:unhideWhenUsed="0" w:uiPriority="68" w:semiHidden="0" w:name="Medium Grid 2"/>
-    <w:lsdException w:unhideWhenUsed="0" w:uiPriority="69" w:semiHidden="0" w:name="Medium Grid 3"/>
-    <w:lsdException w:unhideWhenUsed="0" w:uiPriority="70" w:semiHidden="0" w:name="Dark List"/>
-    <w:lsdException w:unhideWhenUsed="0" w:uiPriority="71" w:semiHidden="0" w:name="Colorful Shading"/>
+    <w:lsdException w:qFormat="1" w:unhideWhenUsed="0" w:uiPriority="68" w:semiHidden="0" w:name="Medium Grid 2"/>
+    <w:lsdException w:qFormat="1" w:unhideWhenUsed="0" w:uiPriority="69" w:semiHidden="0" w:name="Medium Grid 3"/>
+    <w:lsdException w:qFormat="1" w:unhideWhenUsed="0" w:uiPriority="70" w:semiHidden="0" w:name="Dark List"/>
+    <w:lsdException w:qFormat="1" w:unhideWhenUsed="0" w:uiPriority="71" w:semiHidden="0" w:name="Colorful Shading"/>
     <w:lsdException w:qFormat="1" w:unhideWhenUsed="0" w:uiPriority="72" w:semiHidden="0" w:name="Colorful List"/>
     <w:lsdException w:qFormat="1" w:unhideWhenUsed="0" w:uiPriority="73" w:semiHidden="0" w:name="Colorful Grid"/>
     <w:lsdException w:qFormat="1" w:unhideWhenUsed="0" w:uiPriority="60" w:semiHidden="0" w:name="Light Shading Accent 1"/>
     <w:lsdException w:qFormat="1" w:unhideWhenUsed="0" w:uiPriority="61" w:semiHidden="0" w:name="Light List Accent 1"/>
     <w:lsdException w:qFormat="1" w:unhideWhenUsed="0" w:uiPriority="62" w:semiHidden="0" w:name="Light Grid Accent 1"/>
-    <w:lsdException w:unhideWhenUsed="0" w:uiPriority="63" w:semiHidden="0" w:name="Medium Shading 1 Accent 1"/>
+    <w:lsdException w:qFormat="1" w:unhideWhenUsed="0" w:uiPriority="63" w:semiHidden="0" w:name="Medium Shading 1 Accent 1"/>
     <w:lsdException w:qFormat="1" w:unhideWhenUsed="0" w:uiPriority="64" w:semiHidden="0" w:name="Medium Shading 2 Accent 1"/>
     <w:lsdException w:qFormat="1" w:unhideWhenUsed="0" w:uiPriority="65" w:semiHidden="0" w:name="Medium List 1 Accent 1"/>
     <w:lsdException w:qFormat="1" w:unhideWhenUsed="0" w:uiPriority="66" w:semiHidden="0" w:name="Medium List 2 Accent 1"/>
     <w:lsdException w:qFormat="1" w:unhideWhenUsed="0" w:uiPriority="67" w:semiHidden="0" w:name="Medium Grid 1 Accent 1"/>
-    <w:lsdException w:unhideWhenUsed="0" w:uiPriority="68" w:semiHidden="0" w:name="Medium Grid 2 Accent 1"/>
-    <w:lsdException w:unhideWhenUsed="0" w:uiPriority="69" w:semiHidden="0" w:name="Medium Grid 3 Accent 1"/>
-    <w:lsdException w:unhideWhenUsed="0" w:uiPriority="70" w:semiHidden="0" w:name="Dark List Accent 1"/>
-    <w:lsdException w:unhideWhenUsed="0" w:uiPriority="71" w:semiHidden="0" w:name="Colorful Shading Accent 1"/>
+    <w:lsdException w:qFormat="1" w:unhideWhenUsed="0" w:uiPriority="68" w:semiHidden="0" w:name="Medium Grid 2 Accent 1"/>
+    <w:lsdException w:qFormat="1" w:unhideWhenUsed="0" w:uiPriority="69" w:semiHidden="0" w:name="Medium Grid 3 Accent 1"/>
+    <w:lsdException w:qFormat="1" w:unhideWhenUsed="0" w:uiPriority="70" w:semiHidden="0" w:name="Dark List Accent 1"/>
+    <w:lsdException w:qFormat="1" w:unhideWhenUsed="0" w:uiPriority="71" w:semiHidden="0" w:name="Colorful Shading Accent 1"/>
     <w:lsdException w:qFormat="1" w:unhideWhenUsed="0" w:uiPriority="72" w:semiHidden="0" w:name="Colorful List Accent 1"/>
     <w:lsdException w:qFormat="1" w:unhideWhenUsed="0" w:uiPriority="73" w:semiHidden="0" w:name="Colorful Grid Accent 1"/>
     <w:lsdException w:qFormat="1" w:unhideWhenUsed="0" w:uiPriority="60" w:semiHidden="0" w:name="Light Shading Accent 2"/>
     <w:lsdException w:qFormat="1" w:unhideWhenUsed="0" w:uiPriority="61" w:semiHidden="0" w:name="Light List Accent 2"/>
     <w:lsdException w:qFormat="1" w:unhideWhenUsed="0" w:uiPriority="62" w:semiHidden="0" w:name="Light Grid Accent 2"/>
-    <w:lsdException w:unhideWhenUsed="0" w:uiPriority="63" w:semiHidden="0" w:name="Medium Shading 1 Accent 2"/>
+    <w:lsdException w:qFormat="1" w:unhideWhenUsed="0" w:uiPriority="63" w:semiHidden="0" w:name="Medium Shading 1 Accent 2"/>
     <w:lsdException w:qFormat="1" w:unhideWhenUsed="0" w:uiPriority="64" w:semiHidden="0" w:name="Medium Shading 2 Accent 2"/>
     <w:lsdException w:qFormat="1" w:unhideWhenUsed="0" w:uiPriority="65" w:semiHidden="0" w:name="Medium List 1 Accent 2"/>
     <w:lsdException w:qFormat="1" w:unhideWhenUsed="0" w:uiPriority="66" w:semiHidden="0" w:name="Medium List 2 Accent 2"/>
     <w:lsdException w:qFormat="1" w:unhideWhenUsed="0" w:uiPriority="67" w:semiHidden="0" w:name="Medium Grid 1 Accent 2"/>
     <w:lsdException w:unhideWhenUsed="0" w:uiPriority="68" w:semiHidden="0" w:name="Medium Grid 2 Accent 2"/>
-    <w:lsdException w:unhideWhenUsed="0" w:uiPriority="69" w:semiHidden="0" w:name="Medium Grid 3 Accent 2"/>
-    <w:lsdException w:unhideWhenUsed="0" w:uiPriority="70" w:semiHidden="0" w:name="Dark List Accent 2"/>
-    <w:lsdException w:unhideWhenUsed="0" w:uiPriority="71" w:semiHidden="0" w:name="Colorful Shading Accent 2"/>
+    <w:lsdException w:qFormat="1" w:unhideWhenUsed="0" w:uiPriority="69" w:semiHidden="0" w:name="Medium Grid 3 Accent 2"/>
+    <w:lsdException w:qFormat="1" w:unhideWhenUsed="0" w:uiPriority="70" w:semiHidden="0" w:name="Dark List Accent 2"/>
+    <w:lsdException w:qFormat="1" w:unhideWhenUsed="0" w:uiPriority="71" w:semiHidden="0" w:name="Colorful Shading Accent 2"/>
     <w:lsdException w:qFormat="1" w:unhideWhenUsed="0" w:uiPriority="72" w:semiHidden="0" w:name="Colorful List Accent 2"/>
     <w:lsdException w:qFormat="1" w:unhideWhenUsed="0" w:uiPriority="73" w:semiHidden="0" w:name="Colorful Grid Accent 2"/>
     <w:lsdException w:qFormat="1" w:unhideWhenUsed="0" w:uiPriority="60" w:semiHidden="0" w:name="Light Shading Accent 3"/>
@@ -4220,10 +5686,10 @@
     <w:lsdException w:qFormat="1" w:unhideWhenUsed="0" w:uiPriority="65" w:semiHidden="0" w:name="Medium List 1 Accent 3"/>
     <w:lsdException w:qFormat="1" w:unhideWhenUsed="0" w:uiPriority="66" w:semiHidden="0" w:name="Medium List 2 Accent 3"/>
     <w:lsdException w:qFormat="1" w:unhideWhenUsed="0" w:uiPriority="67" w:semiHidden="0" w:name="Medium Grid 1 Accent 3"/>
-    <w:lsdException w:unhideWhenUsed="0" w:uiPriority="68" w:semiHidden="0" w:name="Medium Grid 2 Accent 3"/>
-    <w:lsdException w:unhideWhenUsed="0" w:uiPriority="69" w:semiHidden="0" w:name="Medium Grid 3 Accent 3"/>
+    <w:lsdException w:qFormat="1" w:unhideWhenUsed="0" w:uiPriority="68" w:semiHidden="0" w:name="Medium Grid 2 Accent 3"/>
+    <w:lsdException w:qFormat="1" w:unhideWhenUsed="0" w:uiPriority="69" w:semiHidden="0" w:name="Medium Grid 3 Accent 3"/>
     <w:lsdException w:unhideWhenUsed="0" w:uiPriority="70" w:semiHidden="0" w:name="Dark List Accent 3"/>
-    <w:lsdException w:unhideWhenUsed="0" w:uiPriority="71" w:semiHidden="0" w:name="Colorful Shading Accent 3"/>
+    <w:lsdException w:qFormat="1" w:unhideWhenUsed="0" w:uiPriority="71" w:semiHidden="0" w:name="Colorful Shading Accent 3"/>
     <w:lsdException w:qFormat="1" w:unhideWhenUsed="0" w:uiPriority="72" w:semiHidden="0" w:name="Colorful List Accent 3"/>
     <w:lsdException w:qFormat="1" w:unhideWhenUsed="0" w:uiPriority="73" w:semiHidden="0" w:name="Colorful Grid Accent 3"/>
     <w:lsdException w:qFormat="1" w:unhideWhenUsed="0" w:uiPriority="60" w:semiHidden="0" w:name="Light Shading Accent 4"/>
@@ -4234,36 +5700,36 @@
     <w:lsdException w:qFormat="1" w:unhideWhenUsed="0" w:uiPriority="65" w:semiHidden="0" w:name="Medium List 1 Accent 4"/>
     <w:lsdException w:qFormat="1" w:unhideWhenUsed="0" w:uiPriority="66" w:semiHidden="0" w:name="Medium List 2 Accent 4"/>
     <w:lsdException w:qFormat="1" w:unhideWhenUsed="0" w:uiPriority="67" w:semiHidden="0" w:name="Medium Grid 1 Accent 4"/>
-    <w:lsdException w:unhideWhenUsed="0" w:uiPriority="68" w:semiHidden="0" w:name="Medium Grid 2 Accent 4"/>
-    <w:lsdException w:unhideWhenUsed="0" w:uiPriority="69" w:semiHidden="0" w:name="Medium Grid 3 Accent 4"/>
-    <w:lsdException w:unhideWhenUsed="0" w:uiPriority="70" w:semiHidden="0" w:name="Dark List Accent 4"/>
+    <w:lsdException w:qFormat="1" w:unhideWhenUsed="0" w:uiPriority="68" w:semiHidden="0" w:name="Medium Grid 2 Accent 4"/>
+    <w:lsdException w:qFormat="1" w:unhideWhenUsed="0" w:uiPriority="69" w:semiHidden="0" w:name="Medium Grid 3 Accent 4"/>
+    <w:lsdException w:qFormat="1" w:unhideWhenUsed="0" w:uiPriority="70" w:semiHidden="0" w:name="Dark List Accent 4"/>
     <w:lsdException w:qFormat="1" w:unhideWhenUsed="0" w:uiPriority="71" w:semiHidden="0" w:name="Colorful Shading Accent 4"/>
     <w:lsdException w:qFormat="1" w:unhideWhenUsed="0" w:uiPriority="72" w:semiHidden="0" w:name="Colorful List Accent 4"/>
     <w:lsdException w:qFormat="1" w:unhideWhenUsed="0" w:uiPriority="73" w:semiHidden="0" w:name="Colorful Grid Accent 4"/>
     <w:lsdException w:qFormat="1" w:unhideWhenUsed="0" w:uiPriority="60" w:semiHidden="0" w:name="Light Shading Accent 5"/>
     <w:lsdException w:qFormat="1" w:unhideWhenUsed="0" w:uiPriority="61" w:semiHidden="0" w:name="Light List Accent 5"/>
-    <w:lsdException w:unhideWhenUsed="0" w:uiPriority="62" w:semiHidden="0" w:name="Light Grid Accent 5"/>
+    <w:lsdException w:qFormat="1" w:unhideWhenUsed="0" w:uiPriority="62" w:semiHidden="0" w:name="Light Grid Accent 5"/>
     <w:lsdException w:qFormat="1" w:unhideWhenUsed="0" w:uiPriority="63" w:semiHidden="0" w:name="Medium Shading 1 Accent 5"/>
     <w:lsdException w:qFormat="1" w:unhideWhenUsed="0" w:uiPriority="64" w:semiHidden="0" w:name="Medium Shading 2 Accent 5"/>
     <w:lsdException w:qFormat="1" w:unhideWhenUsed="0" w:uiPriority="65" w:semiHidden="0" w:name="Medium List 1 Accent 5"/>
     <w:lsdException w:qFormat="1" w:unhideWhenUsed="0" w:uiPriority="66" w:semiHidden="0" w:name="Medium List 2 Accent 5"/>
     <w:lsdException w:qFormat="1" w:unhideWhenUsed="0" w:uiPriority="67" w:semiHidden="0" w:name="Medium Grid 1 Accent 5"/>
     <w:lsdException w:unhideWhenUsed="0" w:uiPriority="68" w:semiHidden="0" w:name="Medium Grid 2 Accent 5"/>
-    <w:lsdException w:unhideWhenUsed="0" w:uiPriority="69" w:semiHidden="0" w:name="Medium Grid 3 Accent 5"/>
-    <w:lsdException w:unhideWhenUsed="0" w:uiPriority="70" w:semiHidden="0" w:name="Dark List Accent 5"/>
+    <w:lsdException w:qFormat="1" w:unhideWhenUsed="0" w:uiPriority="69" w:semiHidden="0" w:name="Medium Grid 3 Accent 5"/>
+    <w:lsdException w:qFormat="1" w:unhideWhenUsed="0" w:uiPriority="70" w:semiHidden="0" w:name="Dark List Accent 5"/>
     <w:lsdException w:qFormat="1" w:unhideWhenUsed="0" w:uiPriority="71" w:semiHidden="0" w:name="Colorful Shading Accent 5"/>
     <w:lsdException w:qFormat="1" w:unhideWhenUsed="0" w:uiPriority="72" w:semiHidden="0" w:name="Colorful List Accent 5"/>
     <w:lsdException w:qFormat="1" w:unhideWhenUsed="0" w:uiPriority="73" w:semiHidden="0" w:name="Colorful Grid Accent 5"/>
     <w:lsdException w:qFormat="1" w:unhideWhenUsed="0" w:uiPriority="60" w:semiHidden="0" w:name="Light Shading Accent 6"/>
     <w:lsdException w:qFormat="1" w:unhideWhenUsed="0" w:uiPriority="61" w:semiHidden="0" w:name="Light List Accent 6"/>
-    <w:lsdException w:unhideWhenUsed="0" w:uiPriority="62" w:semiHidden="0" w:name="Light Grid Accent 6"/>
+    <w:lsdException w:qFormat="1" w:unhideWhenUsed="0" w:uiPriority="62" w:semiHidden="0" w:name="Light Grid Accent 6"/>
     <w:lsdException w:qFormat="1" w:unhideWhenUsed="0" w:uiPriority="63" w:semiHidden="0" w:name="Medium Shading 1 Accent 6"/>
     <w:lsdException w:qFormat="1" w:unhideWhenUsed="0" w:uiPriority="64" w:semiHidden="0" w:name="Medium Shading 2 Accent 6"/>
     <w:lsdException w:qFormat="1" w:unhideWhenUsed="0" w:uiPriority="65" w:semiHidden="0" w:name="Medium List 1 Accent 6"/>
     <w:lsdException w:qFormat="1" w:unhideWhenUsed="0" w:uiPriority="66" w:semiHidden="0" w:name="Medium List 2 Accent 6"/>
     <w:lsdException w:qFormat="1" w:unhideWhenUsed="0" w:uiPriority="67" w:semiHidden="0" w:name="Medium Grid 1 Accent 6"/>
     <w:lsdException w:unhideWhenUsed="0" w:uiPriority="68" w:semiHidden="0" w:name="Medium Grid 2 Accent 6"/>
-    <w:lsdException w:unhideWhenUsed="0" w:uiPriority="69" w:semiHidden="0" w:name="Medium Grid 3 Accent 6"/>
+    <w:lsdException w:qFormat="1" w:unhideWhenUsed="0" w:uiPriority="69" w:semiHidden="0" w:name="Medium Grid 3 Accent 6"/>
     <w:lsdException w:qFormat="1" w:unhideWhenUsed="0" w:uiPriority="70" w:semiHidden="0" w:name="Dark List Accent 6"/>
     <w:lsdException w:qFormat="1" w:unhideWhenUsed="0" w:uiPriority="71" w:semiHidden="0" w:name="Colorful Shading Accent 6"/>
     <w:lsdException w:qFormat="1" w:unhideWhenUsed="0" w:uiPriority="72" w:semiHidden="0" w:name="Colorful List Accent 6"/>
@@ -4612,6 +6078,7 @@
   <w:style w:type="paragraph" w:styleId="24">
     <w:name w:val="Closing"/>
     <w:basedOn w:val="1"/>
+    <w:qFormat/>
     <w:uiPriority w:val="0"/>
     <w:pPr>
       <w:ind w:left="100" w:leftChars="2100"/>
@@ -4620,6 +6087,7 @@
   <w:style w:type="character" w:styleId="25">
     <w:name w:val="annotation reference"/>
     <w:basedOn w:val="11"/>
+    <w:qFormat/>
     <w:uiPriority w:val="0"/>
     <w:rPr>
       <w:sz w:val="21"/>
@@ -4629,6 +6097,7 @@
   <w:style w:type="paragraph" w:styleId="26">
     <w:name w:val="annotation text"/>
     <w:basedOn w:val="1"/>
+    <w:qFormat/>
     <w:uiPriority w:val="0"/>
     <w:pPr>
       <w:jc w:val="left"/>
@@ -4638,6 +6107,7 @@
     <w:name w:val="annotation subject"/>
     <w:basedOn w:val="26"/>
     <w:next w:val="26"/>
+    <w:qFormat/>
     <w:uiPriority w:val="0"/>
     <w:rPr>
       <w:b/>
@@ -4648,6 +6118,7 @@
     <w:name w:val="Date"/>
     <w:basedOn w:val="1"/>
     <w:next w:val="1"/>
+    <w:qFormat/>
     <w:uiPriority w:val="0"/>
     <w:pPr>
       <w:ind w:left="100" w:leftChars="2500"/>
@@ -4656,6 +6127,7 @@
   <w:style w:type="paragraph" w:styleId="29">
     <w:name w:val="Document Map"/>
     <w:basedOn w:val="1"/>
+    <w:qFormat/>
     <w:uiPriority w:val="0"/>
     <w:pPr>
       <w:shd w:val="clear" w:color="auto" w:fill="000080"/>
@@ -4664,6 +6136,7 @@
   <w:style w:type="paragraph" w:styleId="30">
     <w:name w:val="E-mail Signature"/>
     <w:basedOn w:val="1"/>
+    <w:qFormat/>
     <w:uiPriority w:val="0"/>
   </w:style>
   <w:style w:type="character" w:styleId="31">
@@ -4679,6 +6152,7 @@
   <w:style w:type="character" w:styleId="32">
     <w:name w:val="endnote reference"/>
     <w:basedOn w:val="11"/>
+    <w:qFormat/>
     <w:uiPriority w:val="0"/>
     <w:rPr>
       <w:vertAlign w:val="superscript"/>
@@ -4687,6 +6161,7 @@
   <w:style w:type="paragraph" w:styleId="33">
     <w:name w:val="endnote text"/>
     <w:basedOn w:val="1"/>
+    <w:qFormat/>
     <w:uiPriority w:val="0"/>
     <w:pPr>
       <w:snapToGrid w:val="0"/>
@@ -4696,6 +6171,7 @@
   <w:style w:type="paragraph" w:styleId="34">
     <w:name w:val="envelope address"/>
     <w:basedOn w:val="1"/>
+    <w:qFormat/>
     <w:uiPriority w:val="0"/>
     <w:pPr>
       <w:framePr w:w="7920" w:h="1980" w:hRule="exact" w:hSpace="180" w:wrap="auto" w:vAnchor="margin" w:hAnchor="page" w:xAlign="center" w:yAlign="bottom"/>
@@ -4711,6 +6187,7 @@
   <w:style w:type="paragraph" w:styleId="35">
     <w:name w:val="envelope return"/>
     <w:basedOn w:val="1"/>
+    <w:qFormat/>
     <w:uiPriority w:val="0"/>
     <w:pPr>
       <w:snapToGrid w:val="0"/>
@@ -4722,6 +6199,7 @@
   <w:style w:type="character" w:styleId="36">
     <w:name w:val="FollowedHyperlink"/>
     <w:basedOn w:val="11"/>
+    <w:qFormat/>
     <w:uiPriority w:val="0"/>
     <w:rPr>
       <w:color w:val="800080"/>
@@ -4731,6 +6209,7 @@
   <w:style w:type="paragraph" w:styleId="37">
     <w:name w:val="footer"/>
     <w:basedOn w:val="1"/>
+    <w:qFormat/>
     <w:uiPriority w:val="0"/>
     <w:pPr>
       <w:tabs>
@@ -4748,6 +6227,7 @@
   <w:style w:type="character" w:styleId="38">
     <w:name w:val="footnote reference"/>
     <w:basedOn w:val="11"/>
+    <w:qFormat/>
     <w:uiPriority w:val="0"/>
     <w:rPr>
       <w:vertAlign w:val="superscript"/>
@@ -4756,6 +6236,7 @@
   <w:style w:type="paragraph" w:styleId="39">
     <w:name w:val="footnote text"/>
     <w:basedOn w:val="1"/>
+    <w:qFormat/>
     <w:uiPriority w:val="0"/>
     <w:pPr>
       <w:snapToGrid w:val="0"/>
@@ -4769,6 +6250,7 @@
   <w:style w:type="paragraph" w:styleId="40">
     <w:name w:val="header"/>
     <w:basedOn w:val="1"/>
+    <w:qFormat/>
     <w:uiPriority w:val="0"/>
     <w:pPr>
       <w:tabs>
@@ -4843,6 +6325,7 @@
   <w:style w:type="paragraph" w:styleId="47">
     <w:name w:val="HTML Preformatted"/>
     <w:basedOn w:val="1"/>
+    <w:qFormat/>
     <w:uiPriority w:val="0"/>
     <w:rPr>
       <w:rFonts w:ascii="Courier New" w:hAnsi="Courier New" w:cs="Courier New"/>
@@ -4852,6 +6335,7 @@
   <w:style w:type="character" w:styleId="48">
     <w:name w:val="HTML Sample"/>
     <w:basedOn w:val="11"/>
+    <w:qFormat/>
     <w:uiPriority w:val="0"/>
     <w:rPr>
       <w:rFonts w:ascii="Courier New" w:hAnsi="Courier New" w:cs="Courier New"/>
@@ -4871,6 +6355,7 @@
   <w:style w:type="character" w:styleId="50">
     <w:name w:val="HTML Variable"/>
     <w:basedOn w:val="11"/>
+    <w:qFormat/>
     <w:uiPriority w:val="0"/>
     <w:rPr>
       <w:i/>
@@ -4891,12 +6376,14 @@
     <w:name w:val="index 1"/>
     <w:basedOn w:val="1"/>
     <w:next w:val="1"/>
+    <w:qFormat/>
     <w:uiPriority w:val="0"/>
   </w:style>
   <w:style w:type="paragraph" w:styleId="53">
     <w:name w:val="index 2"/>
     <w:basedOn w:val="1"/>
     <w:next w:val="1"/>
+    <w:qFormat/>
     <w:uiPriority w:val="0"/>
     <w:pPr>
       <w:ind w:left="200" w:leftChars="200"/>
@@ -4916,6 +6403,7 @@
     <w:name w:val="index 4"/>
     <w:basedOn w:val="1"/>
     <w:next w:val="1"/>
+    <w:qFormat/>
     <w:uiPriority w:val="0"/>
     <w:pPr>
       <w:ind w:left="600" w:leftChars="600"/>
@@ -4925,6 +6413,7 @@
     <w:name w:val="index 5"/>
     <w:basedOn w:val="1"/>
     <w:next w:val="1"/>
+    <w:qFormat/>
     <w:uiPriority w:val="0"/>
     <w:pPr>
       <w:ind w:left="800" w:leftChars="800"/>
@@ -4944,6 +6433,7 @@
     <w:name w:val="index 7"/>
     <w:basedOn w:val="1"/>
     <w:next w:val="1"/>
+    <w:qFormat/>
     <w:uiPriority w:val="0"/>
     <w:pPr>
       <w:ind w:left="1200" w:leftChars="1200"/>
@@ -4953,6 +6443,7 @@
     <w:name w:val="index 8"/>
     <w:basedOn w:val="1"/>
     <w:next w:val="1"/>
+    <w:qFormat/>
     <w:uiPriority w:val="0"/>
     <w:pPr>
       <w:ind w:left="1400" w:leftChars="1400"/>
@@ -4962,6 +6453,7 @@
     <w:name w:val="index 9"/>
     <w:basedOn w:val="1"/>
     <w:next w:val="1"/>
+    <w:qFormat/>
     <w:uiPriority w:val="0"/>
     <w:pPr>
       <w:ind w:left="1600" w:leftChars="1600"/>
@@ -4971,6 +6463,7 @@
     <w:name w:val="index heading"/>
     <w:basedOn w:val="1"/>
     <w:next w:val="52"/>
+    <w:qFormat/>
     <w:uiPriority w:val="0"/>
     <w:rPr>
       <w:rFonts w:ascii="Arial" w:hAnsi="Arial" w:cs="Arial"/>
@@ -4981,6 +6474,7 @@
   <w:style w:type="character" w:styleId="62">
     <w:name w:val="line number"/>
     <w:basedOn w:val="11"/>
+    <w:qFormat/>
     <w:uiPriority w:val="0"/>
   </w:style>
   <w:style w:type="paragraph" w:styleId="63">
@@ -4995,6 +6489,7 @@
   <w:style w:type="paragraph" w:styleId="64">
     <w:name w:val="List 2"/>
     <w:basedOn w:val="1"/>
+    <w:qFormat/>
     <w:uiPriority w:val="0"/>
     <w:pPr>
       <w:ind w:left="100" w:leftChars="200" w:hanging="200" w:hangingChars="200"/>
@@ -5140,6 +6635,7 @@
   <w:style w:type="paragraph" w:styleId="78">
     <w:name w:val="List Number"/>
     <w:basedOn w:val="1"/>
+    <w:qFormat/>
     <w:uiPriority w:val="0"/>
     <w:pPr>
       <w:numPr>
@@ -5163,6 +6659,7 @@
   <w:style w:type="paragraph" w:styleId="80">
     <w:name w:val="List Number 3"/>
     <w:basedOn w:val="1"/>
+    <w:qFormat/>
     <w:uiPriority w:val="0"/>
     <w:pPr>
       <w:numPr>
@@ -5174,6 +6671,7 @@
   <w:style w:type="paragraph" w:styleId="81">
     <w:name w:val="List Number 4"/>
     <w:basedOn w:val="1"/>
+    <w:qFormat/>
     <w:uiPriority w:val="0"/>
     <w:pPr>
       <w:numPr>
@@ -5185,6 +6683,7 @@
   <w:style w:type="paragraph" w:styleId="82">
     <w:name w:val="List Number 5"/>
     <w:basedOn w:val="1"/>
+    <w:qFormat/>
     <w:uiPriority w:val="0"/>
     <w:pPr>
       <w:numPr>
@@ -5195,6 +6694,7 @@
   </w:style>
   <w:style w:type="paragraph" w:styleId="83">
     <w:name w:val="macro"/>
+    <w:qFormat/>
     <w:uiPriority w:val="0"/>
     <w:pPr>
       <w:widowControl w:val="0"/>
@@ -5226,6 +6726,7 @@
   <w:style w:type="paragraph" w:styleId="84">
     <w:name w:val="Message Header"/>
     <w:basedOn w:val="1"/>
+    <w:qFormat/>
     <w:uiPriority w:val="0"/>
     <w:pPr>
       <w:pBdr>
@@ -5246,6 +6747,7 @@
   <w:style w:type="paragraph" w:styleId="85">
     <w:name w:val="Normal (Web)"/>
     <w:basedOn w:val="1"/>
+    <w:qFormat/>
     <w:uiPriority w:val="0"/>
     <w:rPr>
       <w:sz w:val="24"/>
@@ -5255,6 +6757,7 @@
   <w:style w:type="paragraph" w:styleId="86">
     <w:name w:val="Normal Indent"/>
     <w:basedOn w:val="1"/>
+    <w:qFormat/>
     <w:uiPriority w:val="0"/>
     <w:pPr>
       <w:ind w:firstLine="420" w:firstLineChars="200"/>
@@ -5264,6 +6767,7 @@
     <w:name w:val="Note Heading"/>
     <w:basedOn w:val="1"/>
     <w:next w:val="1"/>
+    <w:qFormat/>
     <w:uiPriority w:val="0"/>
     <w:pPr>
       <w:jc w:val="center"/>
@@ -5272,11 +6776,13 @@
   <w:style w:type="character" w:styleId="88">
     <w:name w:val="page number"/>
     <w:basedOn w:val="11"/>
+    <w:qFormat/>
     <w:uiPriority w:val="0"/>
   </w:style>
   <w:style w:type="paragraph" w:styleId="89">
     <w:name w:val="Plain Text"/>
     <w:basedOn w:val="1"/>
+    <w:qFormat/>
     <w:uiPriority w:val="0"/>
     <w:rPr>
       <w:rFonts w:ascii="SimSun" w:hAnsi="Courier New" w:cs="Courier New"/>
@@ -5287,11 +6793,13 @@
     <w:name w:val="Salutation"/>
     <w:basedOn w:val="1"/>
     <w:next w:val="1"/>
+    <w:qFormat/>
     <w:uiPriority w:val="0"/>
   </w:style>
   <w:style w:type="paragraph" w:styleId="91">
     <w:name w:val="Signature"/>
     <w:basedOn w:val="1"/>
+    <w:qFormat/>
     <w:uiPriority w:val="0"/>
     <w:pPr>
       <w:ind w:left="100" w:leftChars="2100"/>
@@ -5329,6 +6837,7 @@
   <w:style w:type="table" w:styleId="94">
     <w:name w:val="Table 3D effects 1"/>
     <w:basedOn w:val="12"/>
+    <w:qFormat/>
     <w:uiPriority w:val="0"/>
     <w:pPr>
       <w:widowControl w:val="0"/>
@@ -5438,6 +6947,7 @@
   <w:style w:type="table" w:styleId="95">
     <w:name w:val="Table 3D effects 2"/>
     <w:basedOn w:val="12"/>
+    <w:qFormat/>
     <w:uiPriority w:val="0"/>
     <w:pPr>
       <w:widowControl w:val="0"/>
@@ -5512,6 +7022,7 @@
   <w:style w:type="table" w:styleId="96">
     <w:name w:val="Table 3D effects 3"/>
     <w:basedOn w:val="12"/>
+    <w:qFormat/>
     <w:uiPriority w:val="0"/>
     <w:pPr>
       <w:widowControl w:val="0"/>
@@ -5602,6 +7113,7 @@
   <w:style w:type="table" w:styleId="97">
     <w:name w:val="Table Classic 1"/>
     <w:basedOn w:val="12"/>
+    <w:qFormat/>
     <w:uiPriority w:val="0"/>
     <w:pPr>
       <w:widowControl w:val="0"/>
@@ -5685,6 +7197,7 @@
   <w:style w:type="table" w:styleId="98">
     <w:name w:val="Table Classic 2"/>
     <w:basedOn w:val="12"/>
+    <w:qFormat/>
     <w:uiPriority w:val="0"/>
     <w:pPr>
       <w:widowControl w:val="0"/>
@@ -5776,6 +7289,7 @@
   <w:style w:type="table" w:styleId="99">
     <w:name w:val="Table Classic 3"/>
     <w:basedOn w:val="12"/>
+    <w:qFormat/>
     <w:uiPriority w:val="0"/>
     <w:pPr>
       <w:widowControl w:val="0"/>
@@ -5845,6 +7359,7 @@
   <w:style w:type="table" w:styleId="100">
     <w:name w:val="Table Classic 4"/>
     <w:basedOn w:val="12"/>
+    <w:qFormat/>
     <w:uiPriority w:val="0"/>
     <w:pPr>
       <w:widowControl w:val="0"/>
@@ -5935,6 +7450,7 @@
   <w:style w:type="table" w:styleId="101">
     <w:name w:val="Table Colorful 1"/>
     <w:basedOn w:val="12"/>
+    <w:qFormat/>
     <w:uiPriority w:val="0"/>
     <w:pPr>
       <w:widowControl w:val="0"/>
@@ -6016,6 +7532,7 @@
   <w:style w:type="table" w:styleId="102">
     <w:name w:val="Table Colorful 2"/>
     <w:basedOn w:val="12"/>
+    <w:qFormat/>
     <w:uiPriority w:val="0"/>
     <w:pPr>
       <w:widowControl w:val="0"/>
@@ -6091,6 +7608,7 @@
   <w:style w:type="table" w:styleId="103">
     <w:name w:val="Table Colorful 3"/>
     <w:basedOn w:val="12"/>
+    <w:qFormat/>
     <w:uiPriority w:val="0"/>
     <w:pPr>
       <w:widowControl w:val="0"/>
@@ -6150,6 +7668,7 @@
   <w:style w:type="table" w:styleId="104">
     <w:name w:val="Table Columns 1"/>
     <w:basedOn w:val="12"/>
+    <w:qFormat/>
     <w:uiPriority w:val="0"/>
     <w:pPr>
       <w:widowControl w:val="0"/>
@@ -6268,6 +7787,7 @@
   <w:style w:type="table" w:styleId="105">
     <w:name w:val="Table Columns 2"/>
     <w:basedOn w:val="12"/>
+    <w:qFormat/>
     <w:uiPriority w:val="0"/>
     <w:pPr>
       <w:widowControl w:val="0"/>
@@ -6381,6 +7901,7 @@
   <w:style w:type="table" w:styleId="106">
     <w:name w:val="Table Columns 3"/>
     <w:basedOn w:val="12"/>
+    <w:qFormat/>
     <w:uiPriority w:val="0"/>
     <w:pPr>
       <w:widowControl w:val="0"/>
@@ -6487,6 +8008,7 @@
   <w:style w:type="table" w:styleId="107">
     <w:name w:val="Table Columns 4"/>
     <w:basedOn w:val="12"/>
+    <w:qFormat/>
     <w:uiPriority w:val="0"/>
     <w:pPr>
       <w:widowControl w:val="0"/>
@@ -6556,6 +8078,7 @@
   <w:style w:type="table" w:styleId="108">
     <w:name w:val="Table Columns 5"/>
     <w:basedOn w:val="12"/>
+    <w:qFormat/>
     <w:uiPriority w:val="0"/>
     <w:pPr>
       <w:widowControl w:val="0"/>
@@ -6644,6 +8167,7 @@
   <w:style w:type="table" w:styleId="109">
     <w:name w:val="Table Contemporary"/>
     <w:basedOn w:val="12"/>
+    <w:qFormat/>
     <w:uiPriority w:val="0"/>
     <w:pPr>
       <w:widowControl w:val="0"/>
@@ -6700,6 +8224,7 @@
   <w:style w:type="table" w:styleId="110">
     <w:name w:val="Table Elegant"/>
     <w:basedOn w:val="12"/>
+    <w:qFormat/>
     <w:uiPriority w:val="0"/>
     <w:pPr>
       <w:widowControl w:val="0"/>
@@ -6735,6 +8260,7 @@
   <w:style w:type="table" w:styleId="111">
     <w:name w:val="Table Grid"/>
     <w:basedOn w:val="12"/>
+    <w:qFormat/>
     <w:uiPriority w:val="0"/>
     <w:pPr>
       <w:widowControl w:val="0"/>
@@ -6754,6 +8280,7 @@
   <w:style w:type="table" w:styleId="112">
     <w:name w:val="Table Grid 1"/>
     <w:basedOn w:val="12"/>
+    <w:qFormat/>
     <w:uiPriority w:val="0"/>
     <w:pPr>
       <w:widowControl w:val="0"/>
@@ -6811,6 +8338,7 @@
   <w:style w:type="table" w:styleId="113">
     <w:name w:val="Table Grid 2"/>
     <w:basedOn w:val="12"/>
+    <w:qFormat/>
     <w:uiPriority w:val="0"/>
     <w:pPr>
       <w:widowControl w:val="0"/>
@@ -6882,6 +8410,7 @@
   <w:style w:type="table" w:styleId="114">
     <w:name w:val="Table Grid 3"/>
     <w:basedOn w:val="12"/>
+    <w:qFormat/>
     <w:uiPriority w:val="0"/>
     <w:pPr>
       <w:widowControl w:val="0"/>
@@ -6949,6 +8478,7 @@
   <w:style w:type="table" w:styleId="115">
     <w:name w:val="Table Grid 4"/>
     <w:basedOn w:val="12"/>
+    <w:qFormat/>
     <w:uiPriority w:val="0"/>
     <w:pPr>
       <w:widowControl w:val="0"/>
@@ -7013,6 +8543,7 @@
   <w:style w:type="table" w:styleId="116">
     <w:name w:val="Table Grid 5"/>
     <w:basedOn w:val="12"/>
+    <w:qFormat/>
     <w:uiPriority w:val="0"/>
     <w:pPr>
       <w:widowControl w:val="0"/>
@@ -8294,6 +9825,7 @@
   <w:style w:type="table" w:styleId="136">
     <w:name w:val="Table Theme"/>
     <w:basedOn w:val="12"/>
+    <w:qFormat/>
     <w:uiPriority w:val="0"/>
     <w:pPr>
       <w:widowControl w:val="0"/>
@@ -8313,6 +9845,7 @@
   <w:style w:type="table" w:styleId="137">
     <w:name w:val="Table Web 1"/>
     <w:basedOn w:val="12"/>
+    <w:qFormat/>
     <w:uiPriority w:val="0"/>
     <w:pPr>
       <w:widowControl w:val="0"/>
@@ -8351,6 +9884,7 @@
   <w:style w:type="table" w:styleId="138">
     <w:name w:val="Table Web 2"/>
     <w:basedOn w:val="12"/>
+    <w:qFormat/>
     <w:uiPriority w:val="0"/>
     <w:pPr>
       <w:widowControl w:val="0"/>
@@ -8389,6 +9923,7 @@
   <w:style w:type="table" w:styleId="139">
     <w:name w:val="Table Web 3"/>
     <w:basedOn w:val="12"/>
+    <w:qFormat/>
     <w:uiPriority w:val="0"/>
     <w:pPr>
       <w:widowControl w:val="0"/>
@@ -8446,6 +9981,7 @@
     <w:name w:val="toa heading"/>
     <w:basedOn w:val="1"/>
     <w:next w:val="1"/>
+    <w:qFormat/>
     <w:uiPriority w:val="0"/>
     <w:pPr>
       <w:spacing w:before="120"/>
@@ -8460,6 +9996,7 @@
     <w:name w:val="toc 1"/>
     <w:basedOn w:val="1"/>
     <w:next w:val="1"/>
+    <w:qFormat/>
     <w:uiPriority w:val="0"/>
   </w:style>
   <w:style w:type="paragraph" w:styleId="143">
@@ -10332,6 +11869,7 @@
   <w:style w:type="table" w:styleId="170">
     <w:name w:val="Light Grid Accent 5"/>
     <w:basedOn w:val="12"/>
+    <w:qFormat/>
     <w:uiPriority w:val="62"/>
     <w:tblPr>
       <w:tblBorders>
@@ -10449,6 +11987,7 @@
   <w:style w:type="table" w:styleId="171">
     <w:name w:val="Light Grid Accent 6"/>
     <w:basedOn w:val="12"/>
+    <w:qFormat/>
     <w:uiPriority w:val="62"/>
     <w:tblPr>
       <w:tblBorders>
@@ -10566,6 +12105,7 @@
   <w:style w:type="table" w:styleId="172">
     <w:name w:val="Medium Shading 1"/>
     <w:basedOn w:val="12"/>
+    <w:qFormat/>
     <w:uiPriority w:val="63"/>
     <w:tblPr>
       <w:tblBorders>
@@ -10659,6 +12199,7 @@
   <w:style w:type="table" w:styleId="173">
     <w:name w:val="Medium Shading 1 Accent 1"/>
     <w:basedOn w:val="12"/>
+    <w:qFormat/>
     <w:uiPriority w:val="63"/>
     <w:tblPr>
       <w:tblBorders>
@@ -10752,6 +12293,7 @@
   <w:style w:type="table" w:styleId="174">
     <w:name w:val="Medium Shading 1 Accent 2"/>
     <w:basedOn w:val="12"/>
+    <w:qFormat/>
     <w:uiPriority w:val="63"/>
     <w:tblPr>
       <w:tblBorders>
@@ -13923,6 +15465,7 @@
   <w:style w:type="table" w:styleId="207">
     <w:name w:val="Medium Grid 2"/>
     <w:basedOn w:val="12"/>
+    <w:qFormat/>
     <w:uiPriority w:val="68"/>
     <w:rPr>
       <w:rFonts w:ascii="SimSun" w:hAnsi="SimSun" w:eastAsia="Courier New" w:cs="Times New Roman"/>
@@ -14035,6 +15578,7 @@
   <w:style w:type="table" w:styleId="208">
     <w:name w:val="Medium Grid 2 Accent 1"/>
     <w:basedOn w:val="12"/>
+    <w:qFormat/>
     <w:uiPriority w:val="68"/>
     <w:rPr>
       <w:rFonts w:ascii="SimSun" w:hAnsi="SimSun" w:eastAsia="Courier New" w:cs="Times New Roman"/>
@@ -14259,6 +15803,7 @@
   <w:style w:type="table" w:styleId="210">
     <w:name w:val="Medium Grid 2 Accent 3"/>
     <w:basedOn w:val="12"/>
+    <w:qFormat/>
     <w:uiPriority w:val="68"/>
     <w:rPr>
       <w:rFonts w:ascii="SimSun" w:hAnsi="SimSun" w:eastAsia="Courier New" w:cs="Times New Roman"/>
@@ -14371,6 +15916,7 @@
   <w:style w:type="table" w:styleId="211">
     <w:name w:val="Medium Grid 2 Accent 4"/>
     <w:basedOn w:val="12"/>
+    <w:qFormat/>
     <w:uiPriority w:val="68"/>
     <w:rPr>
       <w:rFonts w:ascii="SimSun" w:hAnsi="SimSun" w:eastAsia="Courier New" w:cs="Times New Roman"/>
@@ -14707,6 +16253,7 @@
   <w:style w:type="table" w:styleId="214">
     <w:name w:val="Medium Grid 3"/>
     <w:basedOn w:val="12"/>
+    <w:qFormat/>
     <w:uiPriority w:val="69"/>
     <w:tblPr>
       <w:tblBorders>
@@ -14835,6 +16382,7 @@
   <w:style w:type="table" w:styleId="215">
     <w:name w:val="Medium Grid 3 Accent 1"/>
     <w:basedOn w:val="12"/>
+    <w:qFormat/>
     <w:uiPriority w:val="69"/>
     <w:tblPr>
       <w:tblBorders>
@@ -14963,6 +16511,7 @@
   <w:style w:type="table" w:styleId="216">
     <w:name w:val="Medium Grid 3 Accent 2"/>
     <w:basedOn w:val="12"/>
+    <w:qFormat/>
     <w:uiPriority w:val="69"/>
     <w:tblPr>
       <w:tblBorders>
@@ -15091,6 +16640,7 @@
   <w:style w:type="table" w:styleId="217">
     <w:name w:val="Medium Grid 3 Accent 3"/>
     <w:basedOn w:val="12"/>
+    <w:qFormat/>
     <w:uiPriority w:val="69"/>
     <w:tblPr>
       <w:tblBorders>
@@ -15219,6 +16769,7 @@
   <w:style w:type="table" w:styleId="218">
     <w:name w:val="Medium Grid 3 Accent 4"/>
     <w:basedOn w:val="12"/>
+    <w:qFormat/>
     <w:uiPriority w:val="69"/>
     <w:tblPr>
       <w:tblBorders>
@@ -15347,6 +16898,7 @@
   <w:style w:type="table" w:styleId="219">
     <w:name w:val="Medium Grid 3 Accent 5"/>
     <w:basedOn w:val="12"/>
+    <w:qFormat/>
     <w:uiPriority w:val="69"/>
     <w:tblPr>
       <w:tblBorders>
@@ -15475,6 +17027,7 @@
   <w:style w:type="table" w:styleId="220">
     <w:name w:val="Medium Grid 3 Accent 6"/>
     <w:basedOn w:val="12"/>
+    <w:qFormat/>
     <w:uiPriority w:val="69"/>
     <w:tblPr>
       <w:tblBorders>
@@ -15603,6 +17156,7 @@
   <w:style w:type="table" w:styleId="221">
     <w:name w:val="Dark List"/>
     <w:basedOn w:val="12"/>
+    <w:qFormat/>
     <w:uiPriority w:val="70"/>
     <w:rPr>
       <w:color w:val="FFFFFF"/>
@@ -15706,6 +17260,7 @@
   <w:style w:type="table" w:styleId="222">
     <w:name w:val="Dark List Accent 1"/>
     <w:basedOn w:val="12"/>
+    <w:qFormat/>
     <w:uiPriority w:val="70"/>
     <w:rPr>
       <w:color w:val="FFFFFF"/>
@@ -15809,6 +17364,7 @@
   <w:style w:type="table" w:styleId="223">
     <w:name w:val="Dark List Accent 2"/>
     <w:basedOn w:val="12"/>
+    <w:qFormat/>
     <w:uiPriority w:val="70"/>
     <w:rPr>
       <w:color w:val="FFFFFF"/>
@@ -16015,6 +17571,7 @@
   <w:style w:type="table" w:styleId="225">
     <w:name w:val="Dark List Accent 4"/>
     <w:basedOn w:val="12"/>
+    <w:qFormat/>
     <w:uiPriority w:val="70"/>
     <w:rPr>
       <w:color w:val="FFFFFF"/>
@@ -16118,6 +17675,7 @@
   <w:style w:type="table" w:styleId="226">
     <w:name w:val="Dark List Accent 5"/>
     <w:basedOn w:val="12"/>
+    <w:qFormat/>
     <w:uiPriority w:val="70"/>
     <w:rPr>
       <w:color w:val="FFFFFF"/>
@@ -16325,6 +17883,7 @@
   <w:style w:type="table" w:styleId="228">
     <w:name w:val="Colorful Shading"/>
     <w:basedOn w:val="12"/>
+    <w:qFormat/>
     <w:uiPriority w:val="71"/>
     <w:rPr>
       <w:color w:val="000000"/>
@@ -16434,6 +17993,7 @@
   <w:style w:type="table" w:styleId="229">
     <w:name w:val="Colorful Shading Accent 1"/>
     <w:basedOn w:val="12"/>
+    <w:qFormat/>
     <w:uiPriority w:val="71"/>
     <w:rPr>
       <w:color w:val="000000"/>
@@ -16543,6 +18103,7 @@
   <w:style w:type="table" w:styleId="230">
     <w:name w:val="Colorful Shading Accent 2"/>
     <w:basedOn w:val="12"/>
+    <w:qFormat/>
     <w:uiPriority w:val="71"/>
     <w:rPr>
       <w:color w:val="000000"/>
@@ -16652,6 +18213,7 @@
   <w:style w:type="table" w:styleId="231">
     <w:name w:val="Colorful Shading Accent 3"/>
     <w:basedOn w:val="12"/>
+    <w:qFormat/>
     <w:uiPriority w:val="71"/>
     <w:rPr>
       <w:color w:val="000000"/>

</xml_diff>